<commit_message>
Added additional notes to the reference-data-notes.docx
</commit_message>
<xml_diff>
--- a/20161208-exercise-and-disease/reference/reference-data-notes.docx
+++ b/20161208-exercise-and-disease/reference/reference-data-notes.docx
@@ -1,6 +1,6 @@
 
 <file path=word/document.xml><?xml version="1.0" encoding="utf-8"?>
-<w:document xmlns:wpc="http://schemas.microsoft.com/office/word/2010/wordprocessingCanvas" xmlns:cx="http://schemas.microsoft.com/office/drawing/2014/chartex" xmlns:cx1="http://schemas.microsoft.com/office/drawing/2015/9/8/chartex" xmlns:cx2="http://schemas.microsoft.com/office/drawing/2015/10/21/chartex" xmlns:mc="http://schemas.openxmlformats.org/markup-compatibility/2006" xmlns:o="urn:schemas-microsoft-com:office:office" xmlns:r="http://schemas.openxmlformats.org/officeDocument/2006/relationships" xmlns:m="http://schemas.openxmlformats.org/officeDocument/2006/math" xmlns:v="urn:schemas-microsoft-com:vml" xmlns:wp14="http://schemas.microsoft.com/office/word/2010/wordprocessingDrawing" xmlns:wp="http://schemas.openxmlformats.org/drawingml/2006/wordprocessingDrawing" xmlns:w10="urn:schemas-microsoft-com:office:word" xmlns:w="http://schemas.openxmlformats.org/wordprocessingml/2006/main" xmlns:w14="http://schemas.microsoft.com/office/word/2010/wordml" xmlns:w15="http://schemas.microsoft.com/office/word/2012/wordml" xmlns:w16se="http://schemas.microsoft.com/office/word/2015/wordml/symex" xmlns:wpg="http://schemas.microsoft.com/office/word/2010/wordprocessingGroup" xmlns:wpi="http://schemas.microsoft.com/office/word/2010/wordprocessingInk" xmlns:wne="http://schemas.microsoft.com/office/word/2006/wordml" xmlns:wps="http://schemas.microsoft.com/office/word/2010/wordprocessingShape" mc:Ignorable="w14 w15 w16se wp14">
+<w:document xmlns:wpc="http://schemas.microsoft.com/office/word/2010/wordprocessingCanvas" xmlns:mo="http://schemas.microsoft.com/office/mac/office/2008/main" xmlns:mc="http://schemas.openxmlformats.org/markup-compatibility/2006" xmlns:mv="urn:schemas-microsoft-com:mac:vml" xmlns:o="urn:schemas-microsoft-com:office:office" xmlns:r="http://schemas.openxmlformats.org/officeDocument/2006/relationships" xmlns:m="http://schemas.openxmlformats.org/officeDocument/2006/math" xmlns:v="urn:schemas-microsoft-com:vml" xmlns:wp14="http://schemas.microsoft.com/office/word/2010/wordprocessingDrawing" xmlns:wp="http://schemas.openxmlformats.org/drawingml/2006/wordprocessingDrawing" xmlns:w10="urn:schemas-microsoft-com:office:word" xmlns:w="http://schemas.openxmlformats.org/wordprocessingml/2006/main" xmlns:w14="http://schemas.microsoft.com/office/word/2010/wordml" xmlns:wpg="http://schemas.microsoft.com/office/word/2010/wordprocessingGroup" xmlns:wpi="http://schemas.microsoft.com/office/word/2010/wordprocessingInk" xmlns:wne="http://schemas.microsoft.com/office/word/2006/wordml" xmlns:wps="http://schemas.microsoft.com/office/word/2010/wordprocessingShape" mc:Ignorable="w14 wp14">
   <w:body>
     <w:p>
       <w:pPr>
@@ -16,7 +16,14 @@
           <w:rFonts w:ascii="Calibri" w:hAnsi="Calibri" w:cs="Calibri"/>
           <w:color w:val="212121"/>
         </w:rPr>
-        <w:t>Notes to accompany spreadsheet:</w:t>
+        <w:t xml:space="preserve">Notes </w:t>
+      </w:r>
+      <w:r>
+        <w:rPr>
+          <w:rFonts w:ascii="Calibri" w:hAnsi="Calibri" w:cs="Calibri"/>
+          <w:color w:val="212121"/>
+        </w:rPr>
+        <w:t>on the methodology and data:</w:t>
       </w:r>
     </w:p>
     <w:p>
@@ -72,25 +79,7 @@
           <w:color w:val="000000"/>
           <w:shd w:val="clear" w:color="auto" w:fill="FFFFFF"/>
         </w:rPr>
-        <w:t xml:space="preserve">Different studies have adjusted the estimates for different confounders. </w:t>
-      </w:r>
-      <w:proofErr w:type="gramStart"/>
-      <w:r>
-        <w:rPr>
-          <w:rFonts w:ascii="Calibri" w:hAnsi="Calibri" w:cs="Calibri"/>
-          <w:color w:val="000000"/>
-          <w:shd w:val="clear" w:color="auto" w:fill="FFFFFF"/>
-        </w:rPr>
-        <w:t>Generally</w:t>
-      </w:r>
-      <w:proofErr w:type="gramEnd"/>
-      <w:r>
-        <w:rPr>
-          <w:rFonts w:ascii="Calibri" w:hAnsi="Calibri" w:cs="Calibri"/>
-          <w:color w:val="000000"/>
-          <w:shd w:val="clear" w:color="auto" w:fill="FFFFFF"/>
-        </w:rPr>
-        <w:t xml:space="preserve"> we have used to most highly adjusted models except when adjustments are made for co-morbidities, such as depression.</w:t>
+        <w:t>Different studies have adjusted the estimates for different confounders. Generally we have used to most highly adjusted models except when adjustments are made for co-morbidities, such as depression.</w:t>
       </w:r>
     </w:p>
     <w:p>
@@ -138,25 +127,7 @@
           <w:sz w:val="22"/>
           <w:szCs w:val="22"/>
         </w:rPr>
-        <w:t xml:space="preserve">For </w:t>
-      </w:r>
-      <w:r>
-        <w:rPr>
-          <w:rFonts w:ascii="Calibri" w:hAnsi="Calibri" w:cs="Calibri"/>
-          <w:color w:val="212121"/>
-          <w:sz w:val="22"/>
-          <w:szCs w:val="22"/>
-        </w:rPr>
-        <w:t>consistency, risks are presented in terms of risk associated with physical inactivity. Where the original study presented risk in terms of physical activity, the inverse risk is</w:t>
-      </w:r>
-      <w:r>
-        <w:rPr>
-          <w:rFonts w:ascii="Calibri" w:hAnsi="Calibri" w:cs="Calibri"/>
-          <w:color w:val="212121"/>
-          <w:sz w:val="22"/>
-          <w:szCs w:val="22"/>
-        </w:rPr>
-        <w:t xml:space="preserve"> calculated using the formula </w:t>
+        <w:t xml:space="preserve">For consistency, risks are presented in terms of risk associated with physical inactivity. Where the original study presented risk in terms of physical activity, the inverse risk is calculated using the formula </w:t>
       </w:r>
       <w:proofErr w:type="spellStart"/>
       <w:r>
@@ -199,7 +170,6 @@
         <w:t xml:space="preserve">= 1 / </w:t>
       </w:r>
       <w:proofErr w:type="spellStart"/>
-      <w:proofErr w:type="gramStart"/>
       <w:r>
         <w:rPr>
           <w:rFonts w:ascii="Calibri" w:hAnsi="Calibri" w:cs="Calibri"/>
@@ -238,17 +208,7 @@
           <w:sz w:val="22"/>
           <w:szCs w:val="22"/>
         </w:rPr>
-        <w:t> -</w:t>
-      </w:r>
-      <w:proofErr w:type="gramEnd"/>
-      <w:r>
-        <w:rPr>
-          <w:rFonts w:ascii="Calibri" w:hAnsi="Calibri" w:cs="Calibri"/>
-          <w:color w:val="212121"/>
-          <w:sz w:val="22"/>
-          <w:szCs w:val="22"/>
-        </w:rPr>
-        <w:t xml:space="preserve"> 1</w:t>
+        <w:t> - 1</w:t>
       </w:r>
     </w:p>
     <w:p>
@@ -272,16 +232,18 @@
           <w:sz w:val="22"/>
           <w:szCs w:val="22"/>
         </w:rPr>
-        <w:t>Measurement of physical activity differs between studies. Also, the contrasts differ (e.g. comparing “high” vs “low” physical activity groups vs comparing t</w:t>
-      </w:r>
-      <w:r>
-        <w:rPr>
-          <w:rFonts w:ascii="Calibri" w:hAnsi="Calibri" w:cs="Calibri"/>
-          <w:color w:val="212121"/>
-          <w:sz w:val="22"/>
-          <w:szCs w:val="22"/>
-        </w:rPr>
-        <w:t>he physical activity of the 90</w:t>
+        <w:t>Measurement o</w:t>
+      </w:r>
+      <w:bookmarkStart w:id="0" w:name="_GoBack"/>
+      <w:bookmarkEnd w:id="0"/>
+      <w:r>
+        <w:rPr>
+          <w:rFonts w:ascii="Calibri" w:hAnsi="Calibri" w:cs="Calibri"/>
+          <w:color w:val="212121"/>
+          <w:sz w:val="22"/>
+          <w:szCs w:val="22"/>
+        </w:rPr>
+        <w:t>f physical activity differs between studies. Also, the contrasts differ (e.g. comparing “high” vs “low” physical activity groups vs comparing the physical activity of the 90</w:t>
       </w:r>
       <w:r>
         <w:rPr>
@@ -300,16 +262,7 @@
           <w:sz w:val="22"/>
           <w:szCs w:val="22"/>
         </w:rPr>
-        <w:t xml:space="preserve"> </w:t>
-      </w:r>
-      <w:r>
-        <w:rPr>
-          <w:rFonts w:ascii="Calibri" w:hAnsi="Calibri" w:cs="Calibri"/>
-          <w:color w:val="212121"/>
-          <w:sz w:val="22"/>
-          <w:szCs w:val="22"/>
-        </w:rPr>
-        <w:t>percentile vs the 10</w:t>
+        <w:t xml:space="preserve"> percentile vs the 10</w:t>
       </w:r>
       <w:r>
         <w:rPr>
@@ -338,25 +291,7 @@
           <w:sz w:val="22"/>
           <w:szCs w:val="22"/>
         </w:rPr>
-        <w:t xml:space="preserve">percentile). Where multiple contrasts are </w:t>
-      </w:r>
-      <w:r>
-        <w:rPr>
-          <w:rFonts w:ascii="Calibri" w:hAnsi="Calibri" w:cs="Calibri"/>
-          <w:color w:val="212121"/>
-          <w:sz w:val="22"/>
-          <w:szCs w:val="22"/>
-        </w:rPr>
-        <w:t>available</w:t>
-      </w:r>
-      <w:r>
-        <w:rPr>
-          <w:rFonts w:ascii="Calibri" w:hAnsi="Calibri" w:cs="Calibri"/>
-          <w:color w:val="212121"/>
-          <w:sz w:val="22"/>
-          <w:szCs w:val="22"/>
-        </w:rPr>
-        <w:t>, we have used the data from the highest group vs the lowest.</w:t>
+        <w:t>percentile). Where multiple contrasts are available, we have used the data from the highest group vs the lowest.</w:t>
       </w:r>
     </w:p>
     <w:p>
@@ -380,18 +315,7 @@
           <w:sz w:val="22"/>
           <w:szCs w:val="22"/>
         </w:rPr>
-        <w:t>To provide context, we have cited the lifetime prevalence of each disease</w:t>
-      </w:r>
-      <w:bookmarkStart w:id="0" w:name="_GoBack"/>
-      <w:bookmarkEnd w:id="0"/>
-      <w:r>
-        <w:rPr>
-          <w:rFonts w:ascii="Calibri" w:hAnsi="Calibri" w:cs="Calibri"/>
-          <w:color w:val="212121"/>
-          <w:sz w:val="22"/>
-          <w:szCs w:val="22"/>
-        </w:rPr>
-        <w:t xml:space="preserve">. However, lifetime prevalence is not applicable for certain conditions, such as happiness and general health. </w:t>
+        <w:t xml:space="preserve">To provide context, we have cited the lifetime prevalence of each disease. However, lifetime prevalence is not applicable for certain conditions, such as happiness and general health. </w:t>
       </w:r>
     </w:p>
     <w:p>
@@ -419,6 +343,19 @@
       </w:r>
     </w:p>
     <w:p/>
+    <w:p>
+      <w:r>
+        <w:t xml:space="preserve">Physical activity guidelines </w:t>
+      </w:r>
+      <w:r>
+        <w:t xml:space="preserve">recommend that people should get 150 to 300 minutes of moderate intensity physical activity (this means anything at the intensity of a brisk walk or above) or 75 to 150 minutes of vigorous physical activity (enough to make you breathe heavily and sweat) each week. For greatest benefit, your exercise routine should contain a variety of exercises including strengthening and aerobic activities as well as stretches. </w:t>
+      </w:r>
+    </w:p>
+    <w:p>
+      <w:r>
+        <w:t>When using this map, bear in mind that your actual risk from physical inactivity varies due to a range of factors such as genetic predisposition, environment and medical history. Almost all of the data we have are from developed countries, and different methodologies have been used to measure physical activity.  Some of the data refer to the risk of having a disease, some to getting a disease, and some to dying from a disease.</w:t>
+      </w:r>
+    </w:p>
     <w:sectPr>
       <w:pgSz w:w="11906" w:h="16838"/>
       <w:pgMar w:top="1440" w:right="1440" w:bottom="1440" w:left="1440" w:header="708" w:footer="708" w:gutter="0"/>
@@ -430,8 +367,8 @@
 </file>
 
 <file path=word/numbering.xml><?xml version="1.0" encoding="utf-8"?>
-<w:numbering xmlns:wpc="http://schemas.microsoft.com/office/word/2010/wordprocessingCanvas" xmlns:cx="http://schemas.microsoft.com/office/drawing/2014/chartex" xmlns:cx1="http://schemas.microsoft.com/office/drawing/2015/9/8/chartex" xmlns:cx2="http://schemas.microsoft.com/office/drawing/2015/10/21/chartex" xmlns:mc="http://schemas.openxmlformats.org/markup-compatibility/2006" xmlns:o="urn:schemas-microsoft-com:office:office" xmlns:r="http://schemas.openxmlformats.org/officeDocument/2006/relationships" xmlns:m="http://schemas.openxmlformats.org/officeDocument/2006/math" xmlns:v="urn:schemas-microsoft-com:vml" xmlns:wp14="http://schemas.microsoft.com/office/word/2010/wordprocessingDrawing" xmlns:wp="http://schemas.openxmlformats.org/drawingml/2006/wordprocessingDrawing" xmlns:w10="urn:schemas-microsoft-com:office:word" xmlns:w="http://schemas.openxmlformats.org/wordprocessingml/2006/main" xmlns:w14="http://schemas.microsoft.com/office/word/2010/wordml" xmlns:w15="http://schemas.microsoft.com/office/word/2012/wordml" xmlns:w16se="http://schemas.microsoft.com/office/word/2015/wordml/symex" xmlns:wpg="http://schemas.microsoft.com/office/word/2010/wordprocessingGroup" xmlns:wpi="http://schemas.microsoft.com/office/word/2010/wordprocessingInk" xmlns:wne="http://schemas.microsoft.com/office/word/2006/wordml" xmlns:wps="http://schemas.microsoft.com/office/word/2010/wordprocessingShape" mc:Ignorable="w14 w15 w16se wp14">
-  <w:abstractNum w:abstractNumId="0" w15:restartNumberingAfterBreak="0">
+<w:numbering xmlns:wpc="http://schemas.microsoft.com/office/word/2010/wordprocessingCanvas" xmlns:mo="http://schemas.microsoft.com/office/mac/office/2008/main" xmlns:mc="http://schemas.openxmlformats.org/markup-compatibility/2006" xmlns:mv="urn:schemas-microsoft-com:mac:vml" xmlns:o="urn:schemas-microsoft-com:office:office" xmlns:r="http://schemas.openxmlformats.org/officeDocument/2006/relationships" xmlns:m="http://schemas.openxmlformats.org/officeDocument/2006/math" xmlns:v="urn:schemas-microsoft-com:vml" xmlns:wp14="http://schemas.microsoft.com/office/word/2010/wordprocessingDrawing" xmlns:wp="http://schemas.openxmlformats.org/drawingml/2006/wordprocessingDrawing" xmlns:w10="urn:schemas-microsoft-com:office:word" xmlns:w="http://schemas.openxmlformats.org/wordprocessingml/2006/main" xmlns:w14="http://schemas.microsoft.com/office/word/2010/wordml" xmlns:wpg="http://schemas.microsoft.com/office/word/2010/wordprocessingGroup" xmlns:wpi="http://schemas.microsoft.com/office/word/2010/wordprocessingInk" xmlns:wne="http://schemas.microsoft.com/office/word/2006/wordml" xmlns:wps="http://schemas.microsoft.com/office/word/2010/wordprocessingShape" mc:Ignorable="w14 wp14">
+  <w:abstractNum w:abstractNumId="0">
     <w:nsid w:val="012E7D1C"/>
     <w:multiLevelType w:val="hybridMultilevel"/>
     <w:tmpl w:val="02E2089E"/>
@@ -544,7 +481,7 @@
       </w:rPr>
     </w:lvl>
   </w:abstractNum>
-  <w:abstractNum w:abstractNumId="1" w15:restartNumberingAfterBreak="0">
+  <w:abstractNum w:abstractNumId="1">
     <w:nsid w:val="08D03C51"/>
     <w:multiLevelType w:val="hybridMultilevel"/>
     <w:tmpl w:val="4378CDB8"/>
@@ -657,7 +594,7 @@
       </w:rPr>
     </w:lvl>
   </w:abstractNum>
-  <w:abstractNum w:abstractNumId="2" w15:restartNumberingAfterBreak="0">
+  <w:abstractNum w:abstractNumId="2">
     <w:nsid w:val="186501E8"/>
     <w:multiLevelType w:val="hybridMultilevel"/>
     <w:tmpl w:val="ACD4BF38"/>
@@ -770,7 +707,7 @@
       </w:rPr>
     </w:lvl>
   </w:abstractNum>
-  <w:abstractNum w:abstractNumId="3" w15:restartNumberingAfterBreak="0">
+  <w:abstractNum w:abstractNumId="3">
     <w:nsid w:val="51F72BDF"/>
     <w:multiLevelType w:val="hybridMultilevel"/>
     <w:tmpl w:val="6A4C48CA"/>
@@ -899,7 +836,7 @@
 </file>
 
 <file path=word/styles.xml><?xml version="1.0" encoding="utf-8"?>
-<w:styles xmlns:mc="http://schemas.openxmlformats.org/markup-compatibility/2006" xmlns:r="http://schemas.openxmlformats.org/officeDocument/2006/relationships" xmlns:w="http://schemas.openxmlformats.org/wordprocessingml/2006/main" xmlns:w14="http://schemas.microsoft.com/office/word/2010/wordml" xmlns:w15="http://schemas.microsoft.com/office/word/2012/wordml" xmlns:w16se="http://schemas.microsoft.com/office/word/2015/wordml/symex" mc:Ignorable="w14 w15 w16se">
+<w:styles xmlns:mc="http://schemas.openxmlformats.org/markup-compatibility/2006" xmlns:r="http://schemas.openxmlformats.org/officeDocument/2006/relationships" xmlns:w="http://schemas.openxmlformats.org/wordprocessingml/2006/main" xmlns:w14="http://schemas.microsoft.com/office/word/2010/wordml" mc:Ignorable="w14">
   <w:docDefaults>
     <w:rPrDefault>
       <w:rPr>
@@ -915,376 +852,380 @@
       </w:pPr>
     </w:pPrDefault>
   </w:docDefaults>
-  <w:latentStyles w:defLockedState="0" w:defUIPriority="99" w:defSemiHidden="0" w:defUnhideWhenUsed="0" w:defQFormat="0" w:count="372">
-    <w:lsdException w:name="Normal" w:uiPriority="0" w:qFormat="1"/>
-    <w:lsdException w:name="heading 1" w:uiPriority="9" w:qFormat="1"/>
-    <w:lsdException w:name="heading 2" w:semiHidden="1" w:uiPriority="9" w:unhideWhenUsed="1" w:qFormat="1"/>
-    <w:lsdException w:name="heading 3" w:semiHidden="1" w:uiPriority="9" w:unhideWhenUsed="1" w:qFormat="1"/>
-    <w:lsdException w:name="heading 4" w:semiHidden="1" w:uiPriority="9" w:unhideWhenUsed="1" w:qFormat="1"/>
-    <w:lsdException w:name="heading 5" w:semiHidden="1" w:uiPriority="9" w:unhideWhenUsed="1" w:qFormat="1"/>
-    <w:lsdException w:name="heading 6" w:semiHidden="1" w:uiPriority="9" w:unhideWhenUsed="1" w:qFormat="1"/>
-    <w:lsdException w:name="heading 7" w:semiHidden="1" w:uiPriority="9" w:unhideWhenUsed="1" w:qFormat="1"/>
-    <w:lsdException w:name="heading 8" w:semiHidden="1" w:uiPriority="9" w:unhideWhenUsed="1" w:qFormat="1"/>
-    <w:lsdException w:name="heading 9" w:semiHidden="1" w:uiPriority="9" w:unhideWhenUsed="1" w:qFormat="1"/>
-    <w:lsdException w:name="index 1" w:semiHidden="1" w:unhideWhenUsed="1"/>
-    <w:lsdException w:name="index 2" w:semiHidden="1" w:unhideWhenUsed="1"/>
-    <w:lsdException w:name="index 3" w:semiHidden="1" w:unhideWhenUsed="1"/>
-    <w:lsdException w:name="index 4" w:semiHidden="1" w:unhideWhenUsed="1"/>
-    <w:lsdException w:name="index 5" w:semiHidden="1" w:unhideWhenUsed="1"/>
-    <w:lsdException w:name="index 6" w:semiHidden="1" w:unhideWhenUsed="1"/>
-    <w:lsdException w:name="index 7" w:semiHidden="1" w:unhideWhenUsed="1"/>
-    <w:lsdException w:name="index 8" w:semiHidden="1" w:unhideWhenUsed="1"/>
-    <w:lsdException w:name="index 9" w:semiHidden="1" w:unhideWhenUsed="1"/>
-    <w:lsdException w:name="toc 1" w:semiHidden="1" w:uiPriority="39" w:unhideWhenUsed="1"/>
-    <w:lsdException w:name="toc 2" w:semiHidden="1" w:uiPriority="39" w:unhideWhenUsed="1"/>
-    <w:lsdException w:name="toc 3" w:semiHidden="1" w:uiPriority="39" w:unhideWhenUsed="1"/>
-    <w:lsdException w:name="toc 4" w:semiHidden="1" w:uiPriority="39" w:unhideWhenUsed="1"/>
-    <w:lsdException w:name="toc 5" w:semiHidden="1" w:uiPriority="39" w:unhideWhenUsed="1"/>
-    <w:lsdException w:name="toc 6" w:semiHidden="1" w:uiPriority="39" w:unhideWhenUsed="1"/>
-    <w:lsdException w:name="toc 7" w:semiHidden="1" w:uiPriority="39" w:unhideWhenUsed="1"/>
-    <w:lsdException w:name="toc 8" w:semiHidden="1" w:uiPriority="39" w:unhideWhenUsed="1"/>
-    <w:lsdException w:name="toc 9" w:semiHidden="1" w:uiPriority="39" w:unhideWhenUsed="1"/>
-    <w:lsdException w:name="Normal Indent" w:semiHidden="1" w:unhideWhenUsed="1"/>
-    <w:lsdException w:name="footnote text" w:semiHidden="1" w:unhideWhenUsed="1"/>
-    <w:lsdException w:name="annotation text" w:semiHidden="1" w:unhideWhenUsed="1"/>
-    <w:lsdException w:name="header" w:semiHidden="1" w:unhideWhenUsed="1"/>
-    <w:lsdException w:name="footer" w:semiHidden="1" w:unhideWhenUsed="1"/>
-    <w:lsdException w:name="index heading" w:semiHidden="1" w:unhideWhenUsed="1"/>
-    <w:lsdException w:name="caption" w:semiHidden="1" w:uiPriority="35" w:unhideWhenUsed="1" w:qFormat="1"/>
-    <w:lsdException w:name="table of figures" w:semiHidden="1" w:unhideWhenUsed="1"/>
-    <w:lsdException w:name="envelope address" w:semiHidden="1" w:unhideWhenUsed="1"/>
-    <w:lsdException w:name="envelope return" w:semiHidden="1" w:unhideWhenUsed="1"/>
-    <w:lsdException w:name="footnote reference" w:semiHidden="1" w:unhideWhenUsed="1"/>
-    <w:lsdException w:name="annotation reference" w:semiHidden="1" w:unhideWhenUsed="1"/>
-    <w:lsdException w:name="line number" w:semiHidden="1" w:unhideWhenUsed="1"/>
-    <w:lsdException w:name="page number" w:semiHidden="1" w:unhideWhenUsed="1"/>
-    <w:lsdException w:name="endnote reference" w:semiHidden="1" w:unhideWhenUsed="1"/>
-    <w:lsdException w:name="endnote text" w:semiHidden="1" w:unhideWhenUsed="1"/>
-    <w:lsdException w:name="table of authorities" w:semiHidden="1" w:unhideWhenUsed="1"/>
-    <w:lsdException w:name="macro" w:semiHidden="1" w:unhideWhenUsed="1"/>
-    <w:lsdException w:name="toa heading" w:semiHidden="1" w:unhideWhenUsed="1"/>
-    <w:lsdException w:name="List" w:semiHidden="1" w:unhideWhenUsed="1"/>
-    <w:lsdException w:name="List Bullet" w:semiHidden="1" w:unhideWhenUsed="1"/>
-    <w:lsdException w:name="List Number" w:semiHidden="1" w:unhideWhenUsed="1"/>
-    <w:lsdException w:name="List 2" w:semiHidden="1" w:unhideWhenUsed="1"/>
-    <w:lsdException w:name="List 3" w:semiHidden="1" w:unhideWhenUsed="1"/>
-    <w:lsdException w:name="List 4" w:semiHidden="1" w:unhideWhenUsed="1"/>
-    <w:lsdException w:name="List 5" w:semiHidden="1" w:unhideWhenUsed="1"/>
-    <w:lsdException w:name="List Bullet 2" w:semiHidden="1" w:unhideWhenUsed="1"/>
-    <w:lsdException w:name="List Bullet 3" w:semiHidden="1" w:unhideWhenUsed="1"/>
-    <w:lsdException w:name="List Bullet 4" w:semiHidden="1" w:unhideWhenUsed="1"/>
-    <w:lsdException w:name="List Bullet 5" w:semiHidden="1" w:unhideWhenUsed="1"/>
-    <w:lsdException w:name="List Number 2" w:semiHidden="1" w:unhideWhenUsed="1"/>
-    <w:lsdException w:name="List Number 3" w:semiHidden="1" w:unhideWhenUsed="1"/>
-    <w:lsdException w:name="List Number 4" w:semiHidden="1" w:unhideWhenUsed="1"/>
-    <w:lsdException w:name="List Number 5" w:semiHidden="1" w:unhideWhenUsed="1"/>
-    <w:lsdException w:name="Title" w:uiPriority="10" w:qFormat="1"/>
-    <w:lsdException w:name="Closing" w:semiHidden="1" w:unhideWhenUsed="1"/>
-    <w:lsdException w:name="Signature" w:semiHidden="1" w:unhideWhenUsed="1"/>
-    <w:lsdException w:name="Default Paragraph Font" w:semiHidden="1" w:uiPriority="1" w:unhideWhenUsed="1"/>
-    <w:lsdException w:name="Body Text" w:semiHidden="1" w:unhideWhenUsed="1"/>
-    <w:lsdException w:name="Body Text Indent" w:semiHidden="1" w:unhideWhenUsed="1"/>
-    <w:lsdException w:name="List Continue" w:semiHidden="1" w:unhideWhenUsed="1"/>
-    <w:lsdException w:name="List Continue 2" w:semiHidden="1" w:unhideWhenUsed="1"/>
-    <w:lsdException w:name="List Continue 3" w:semiHidden="1" w:unhideWhenUsed="1"/>
-    <w:lsdException w:name="List Continue 4" w:semiHidden="1" w:unhideWhenUsed="1"/>
-    <w:lsdException w:name="List Continue 5" w:semiHidden="1" w:unhideWhenUsed="1"/>
-    <w:lsdException w:name="Message Header" w:semiHidden="1" w:unhideWhenUsed="1"/>
-    <w:lsdException w:name="Subtitle" w:uiPriority="11" w:qFormat="1"/>
-    <w:lsdException w:name="Salutation" w:semiHidden="1" w:unhideWhenUsed="1"/>
-    <w:lsdException w:name="Date" w:semiHidden="1" w:unhideWhenUsed="1"/>
-    <w:lsdException w:name="Body Text First Indent" w:semiHidden="1" w:unhideWhenUsed="1"/>
-    <w:lsdException w:name="Body Text First Indent 2" w:semiHidden="1" w:unhideWhenUsed="1"/>
-    <w:lsdException w:name="Note Heading" w:semiHidden="1" w:unhideWhenUsed="1"/>
-    <w:lsdException w:name="Body Text 2" w:semiHidden="1" w:unhideWhenUsed="1"/>
-    <w:lsdException w:name="Body Text 3" w:semiHidden="1" w:unhideWhenUsed="1"/>
-    <w:lsdException w:name="Body Text Indent 2" w:semiHidden="1" w:unhideWhenUsed="1"/>
-    <w:lsdException w:name="Body Text Indent 3" w:semiHidden="1" w:unhideWhenUsed="1"/>
-    <w:lsdException w:name="Block Text" w:semiHidden="1" w:unhideWhenUsed="1"/>
-    <w:lsdException w:name="Hyperlink" w:semiHidden="1" w:unhideWhenUsed="1"/>
-    <w:lsdException w:name="FollowedHyperlink" w:semiHidden="1" w:unhideWhenUsed="1"/>
-    <w:lsdException w:name="Strong" w:uiPriority="22" w:qFormat="1"/>
-    <w:lsdException w:name="Emphasis" w:uiPriority="20" w:qFormat="1"/>
-    <w:lsdException w:name="Document Map" w:semiHidden="1" w:unhideWhenUsed="1"/>
-    <w:lsdException w:name="Plain Text" w:semiHidden="1" w:unhideWhenUsed="1"/>
-    <w:lsdException w:name="E-mail Signature" w:semiHidden="1" w:unhideWhenUsed="1"/>
-    <w:lsdException w:name="HTML Top of Form" w:semiHidden="1" w:unhideWhenUsed="1"/>
-    <w:lsdException w:name="HTML Bottom of Form" w:semiHidden="1" w:unhideWhenUsed="1"/>
-    <w:lsdException w:name="Normal (Web)" w:semiHidden="1" w:unhideWhenUsed="1"/>
-    <w:lsdException w:name="HTML Acronym" w:semiHidden="1" w:unhideWhenUsed="1"/>
-    <w:lsdException w:name="HTML Address" w:semiHidden="1" w:unhideWhenUsed="1"/>
-    <w:lsdException w:name="HTML Cite" w:semiHidden="1" w:unhideWhenUsed="1"/>
-    <w:lsdException w:name="HTML Code" w:semiHidden="1" w:unhideWhenUsed="1"/>
-    <w:lsdException w:name="HTML Definition" w:semiHidden="1" w:unhideWhenUsed="1"/>
-    <w:lsdException w:name="HTML Keyboard" w:semiHidden="1" w:unhideWhenUsed="1"/>
-    <w:lsdException w:name="HTML Preformatted" w:semiHidden="1" w:unhideWhenUsed="1"/>
-    <w:lsdException w:name="HTML Sample" w:semiHidden="1" w:unhideWhenUsed="1"/>
-    <w:lsdException w:name="HTML Typewriter" w:semiHidden="1" w:unhideWhenUsed="1"/>
-    <w:lsdException w:name="HTML Variable" w:semiHidden="1" w:unhideWhenUsed="1"/>
-    <w:lsdException w:name="annotation subject" w:semiHidden="1" w:unhideWhenUsed="1"/>
-    <w:lsdException w:name="No List" w:semiHidden="1" w:unhideWhenUsed="1"/>
-    <w:lsdException w:name="Outline List 1" w:semiHidden="1" w:unhideWhenUsed="1"/>
-    <w:lsdException w:name="Outline List 2" w:semiHidden="1" w:unhideWhenUsed="1"/>
-    <w:lsdException w:name="Outline List 3" w:semiHidden="1" w:unhideWhenUsed="1"/>
-    <w:lsdException w:name="Table Simple 1" w:semiHidden="1" w:unhideWhenUsed="1"/>
-    <w:lsdException w:name="Table Simple 2" w:semiHidden="1" w:unhideWhenUsed="1"/>
-    <w:lsdException w:name="Table Simple 3" w:semiHidden="1" w:unhideWhenUsed="1"/>
-    <w:lsdException w:name="Table Classic 1" w:semiHidden="1" w:unhideWhenUsed="1"/>
-    <w:lsdException w:name="Table Classic 2" w:semiHidden="1" w:unhideWhenUsed="1"/>
-    <w:lsdException w:name="Table Classic 3" w:semiHidden="1" w:unhideWhenUsed="1"/>
-    <w:lsdException w:name="Table Classic 4" w:semiHidden="1" w:unhideWhenUsed="1"/>
-    <w:lsdException w:name="Table Colorful 1" w:semiHidden="1" w:unhideWhenUsed="1"/>
-    <w:lsdException w:name="Table Colorful 2" w:semiHidden="1" w:unhideWhenUsed="1"/>
-    <w:lsdException w:name="Table Colorful 3" w:semiHidden="1" w:unhideWhenUsed="1"/>
-    <w:lsdException w:name="Table Columns 1" w:semiHidden="1" w:unhideWhenUsed="1"/>
-    <w:lsdException w:name="Table Columns 2" w:semiHidden="1" w:unhideWhenUsed="1"/>
-    <w:lsdException w:name="Table Columns 3" w:semiHidden="1" w:unhideWhenUsed="1"/>
-    <w:lsdException w:name="Table Columns 4" w:semiHidden="1" w:unhideWhenUsed="1"/>
-    <w:lsdException w:name="Table Columns 5" w:semiHidden="1" w:unhideWhenUsed="1"/>
-    <w:lsdException w:name="Table Grid 1" w:semiHidden="1" w:unhideWhenUsed="1"/>
-    <w:lsdException w:name="Table Grid 2" w:semiHidden="1" w:unhideWhenUsed="1"/>
-    <w:lsdException w:name="Table Grid 3" w:semiHidden="1" w:unhideWhenUsed="1"/>
-    <w:lsdException w:name="Table Grid 4" w:semiHidden="1" w:unhideWhenUsed="1"/>
-    <w:lsdException w:name="Table Grid 5" w:semiHidden="1" w:unhideWhenUsed="1"/>
-    <w:lsdException w:name="Table Grid 6" w:semiHidden="1" w:unhideWhenUsed="1"/>
-    <w:lsdException w:name="Table Grid 7" w:semiHidden="1" w:unhideWhenUsed="1"/>
-    <w:lsdException w:name="Table Grid 8" w:semiHidden="1" w:unhideWhenUsed="1"/>
-    <w:lsdException w:name="Table List 1" w:semiHidden="1" w:unhideWhenUsed="1"/>
-    <w:lsdException w:name="Table List 2" w:semiHidden="1" w:unhideWhenUsed="1"/>
-    <w:lsdException w:name="Table List 3" w:semiHidden="1" w:unhideWhenUsed="1"/>
-    <w:lsdException w:name="Table List 4" w:semiHidden="1" w:unhideWhenUsed="1"/>
-    <w:lsdException w:name="Table List 5" w:semiHidden="1" w:unhideWhenUsed="1"/>
-    <w:lsdException w:name="Table List 6" w:semiHidden="1" w:unhideWhenUsed="1"/>
-    <w:lsdException w:name="Table List 7" w:semiHidden="1" w:unhideWhenUsed="1"/>
-    <w:lsdException w:name="Table List 8" w:semiHidden="1" w:unhideWhenUsed="1"/>
-    <w:lsdException w:name="Table 3D effects 1" w:semiHidden="1" w:unhideWhenUsed="1"/>
-    <w:lsdException w:name="Table 3D effects 2" w:semiHidden="1" w:unhideWhenUsed="1"/>
-    <w:lsdException w:name="Table 3D effects 3" w:semiHidden="1" w:unhideWhenUsed="1"/>
-    <w:lsdException w:name="Table Contemporary" w:semiHidden="1" w:unhideWhenUsed="1"/>
-    <w:lsdException w:name="Table Elegant" w:semiHidden="1" w:unhideWhenUsed="1"/>
-    <w:lsdException w:name="Table Professional" w:semiHidden="1" w:unhideWhenUsed="1"/>
-    <w:lsdException w:name="Table Subtle 1" w:semiHidden="1" w:unhideWhenUsed="1"/>
-    <w:lsdException w:name="Table Subtle 2" w:semiHidden="1" w:unhideWhenUsed="1"/>
-    <w:lsdException w:name="Table Web 1" w:semiHidden="1" w:unhideWhenUsed="1"/>
-    <w:lsdException w:name="Table Web 2" w:semiHidden="1" w:unhideWhenUsed="1"/>
-    <w:lsdException w:name="Balloon Text" w:semiHidden="1" w:unhideWhenUsed="1"/>
-    <w:lsdException w:name="Table Grid" w:uiPriority="39"/>
-    <w:lsdException w:name="Placeholder Text" w:semiHidden="1"/>
-    <w:lsdException w:name="No Spacing" w:uiPriority="1" w:qFormat="1"/>
-    <w:lsdException w:name="Light Shading" w:uiPriority="60"/>
-    <w:lsdException w:name="Light List" w:uiPriority="61"/>
-    <w:lsdException w:name="Light Grid" w:uiPriority="62"/>
-    <w:lsdException w:name="Medium Shading 1" w:uiPriority="63"/>
-    <w:lsdException w:name="Medium Shading 2" w:uiPriority="64"/>
-    <w:lsdException w:name="Medium List 1" w:uiPriority="65"/>
-    <w:lsdException w:name="Medium List 2" w:uiPriority="66"/>
-    <w:lsdException w:name="Medium Grid 1" w:uiPriority="67"/>
-    <w:lsdException w:name="Medium Grid 2" w:uiPriority="68"/>
-    <w:lsdException w:name="Medium Grid 3" w:uiPriority="69"/>
-    <w:lsdException w:name="Dark List" w:uiPriority="70"/>
-    <w:lsdException w:name="Colorful Shading" w:uiPriority="71"/>
-    <w:lsdException w:name="Colorful List" w:uiPriority="72"/>
-    <w:lsdException w:name="Colorful Grid" w:uiPriority="73"/>
-    <w:lsdException w:name="Light Shading Accent 1" w:uiPriority="60"/>
-    <w:lsdException w:name="Light List Accent 1" w:uiPriority="61"/>
-    <w:lsdException w:name="Light Grid Accent 1" w:uiPriority="62"/>
-    <w:lsdException w:name="Medium Shading 1 Accent 1" w:uiPriority="63"/>
-    <w:lsdException w:name="Medium Shading 2 Accent 1" w:uiPriority="64"/>
-    <w:lsdException w:name="Medium List 1 Accent 1" w:uiPriority="65"/>
-    <w:lsdException w:name="Revision" w:semiHidden="1"/>
-    <w:lsdException w:name="List Paragraph" w:uiPriority="34" w:qFormat="1"/>
-    <w:lsdException w:name="Quote" w:uiPriority="29" w:qFormat="1"/>
-    <w:lsdException w:name="Intense Quote" w:uiPriority="30" w:qFormat="1"/>
-    <w:lsdException w:name="Medium List 2 Accent 1" w:uiPriority="66"/>
-    <w:lsdException w:name="Medium Grid 1 Accent 1" w:uiPriority="67"/>
-    <w:lsdException w:name="Medium Grid 2 Accent 1" w:uiPriority="68"/>
-    <w:lsdException w:name="Medium Grid 3 Accent 1" w:uiPriority="69"/>
-    <w:lsdException w:name="Dark List Accent 1" w:uiPriority="70"/>
-    <w:lsdException w:name="Colorful Shading Accent 1" w:uiPriority="71"/>
-    <w:lsdException w:name="Colorful List Accent 1" w:uiPriority="72"/>
-    <w:lsdException w:name="Colorful Grid Accent 1" w:uiPriority="73"/>
-    <w:lsdException w:name="Light Shading Accent 2" w:uiPriority="60"/>
-    <w:lsdException w:name="Light List Accent 2" w:uiPriority="61"/>
-    <w:lsdException w:name="Light Grid Accent 2" w:uiPriority="62"/>
-    <w:lsdException w:name="Medium Shading 1 Accent 2" w:uiPriority="63"/>
-    <w:lsdException w:name="Medium Shading 2 Accent 2" w:uiPriority="64"/>
-    <w:lsdException w:name="Medium List 1 Accent 2" w:uiPriority="65"/>
-    <w:lsdException w:name="Medium List 2 Accent 2" w:uiPriority="66"/>
-    <w:lsdException w:name="Medium Grid 1 Accent 2" w:uiPriority="67"/>
-    <w:lsdException w:name="Medium Grid 2 Accent 2" w:uiPriority="68"/>
-    <w:lsdException w:name="Medium Grid 3 Accent 2" w:uiPriority="69"/>
-    <w:lsdException w:name="Dark List Accent 2" w:uiPriority="70"/>
-    <w:lsdException w:name="Colorful Shading Accent 2" w:uiPriority="71"/>
-    <w:lsdException w:name="Colorful List Accent 2" w:uiPriority="72"/>
-    <w:lsdException w:name="Colorful Grid Accent 2" w:uiPriority="73"/>
-    <w:lsdException w:name="Light Shading Accent 3" w:uiPriority="60"/>
-    <w:lsdException w:name="Light List Accent 3" w:uiPriority="61"/>
-    <w:lsdException w:name="Light Grid Accent 3" w:uiPriority="62"/>
-    <w:lsdException w:name="Medium Shading 1 Accent 3" w:uiPriority="63"/>
-    <w:lsdException w:name="Medium Shading 2 Accent 3" w:uiPriority="64"/>
-    <w:lsdException w:name="Medium List 1 Accent 3" w:uiPriority="65"/>
-    <w:lsdException w:name="Medium List 2 Accent 3" w:uiPriority="66"/>
-    <w:lsdException w:name="Medium Grid 1 Accent 3" w:uiPriority="67"/>
-    <w:lsdException w:name="Medium Grid 2 Accent 3" w:uiPriority="68"/>
-    <w:lsdException w:name="Medium Grid 3 Accent 3" w:uiPriority="69"/>
-    <w:lsdException w:name="Dark List Accent 3" w:uiPriority="70"/>
-    <w:lsdException w:name="Colorful Shading Accent 3" w:uiPriority="71"/>
-    <w:lsdException w:name="Colorful List Accent 3" w:uiPriority="72"/>
-    <w:lsdException w:name="Colorful Grid Accent 3" w:uiPriority="73"/>
-    <w:lsdException w:name="Light Shading Accent 4" w:uiPriority="60"/>
-    <w:lsdException w:name="Light List Accent 4" w:uiPriority="61"/>
-    <w:lsdException w:name="Light Grid Accent 4" w:uiPriority="62"/>
-    <w:lsdException w:name="Medium Shading 1 Accent 4" w:uiPriority="63"/>
-    <w:lsdException w:name="Medium Shading 2 Accent 4" w:uiPriority="64"/>
-    <w:lsdException w:name="Medium List 1 Accent 4" w:uiPriority="65"/>
-    <w:lsdException w:name="Medium List 2 Accent 4" w:uiPriority="66"/>
-    <w:lsdException w:name="Medium Grid 1 Accent 4" w:uiPriority="67"/>
-    <w:lsdException w:name="Medium Grid 2 Accent 4" w:uiPriority="68"/>
-    <w:lsdException w:name="Medium Grid 3 Accent 4" w:uiPriority="69"/>
-    <w:lsdException w:name="Dark List Accent 4" w:uiPriority="70"/>
-    <w:lsdException w:name="Colorful Shading Accent 4" w:uiPriority="71"/>
-    <w:lsdException w:name="Colorful List Accent 4" w:uiPriority="72"/>
-    <w:lsdException w:name="Colorful Grid Accent 4" w:uiPriority="73"/>
-    <w:lsdException w:name="Light Shading Accent 5" w:uiPriority="60"/>
-    <w:lsdException w:name="Light List Accent 5" w:uiPriority="61"/>
-    <w:lsdException w:name="Light Grid Accent 5" w:uiPriority="62"/>
-    <w:lsdException w:name="Medium Shading 1 Accent 5" w:uiPriority="63"/>
-    <w:lsdException w:name="Medium Shading 2 Accent 5" w:uiPriority="64"/>
-    <w:lsdException w:name="Medium List 1 Accent 5" w:uiPriority="65"/>
-    <w:lsdException w:name="Medium List 2 Accent 5" w:uiPriority="66"/>
-    <w:lsdException w:name="Medium Grid 1 Accent 5" w:uiPriority="67"/>
-    <w:lsdException w:name="Medium Grid 2 Accent 5" w:uiPriority="68"/>
-    <w:lsdException w:name="Medium Grid 3 Accent 5" w:uiPriority="69"/>
-    <w:lsdException w:name="Dark List Accent 5" w:uiPriority="70"/>
-    <w:lsdException w:name="Colorful Shading Accent 5" w:uiPriority="71"/>
-    <w:lsdException w:name="Colorful List Accent 5" w:uiPriority="72"/>
-    <w:lsdException w:name="Colorful Grid Accent 5" w:uiPriority="73"/>
-    <w:lsdException w:name="Light Shading Accent 6" w:uiPriority="60"/>
-    <w:lsdException w:name="Light List Accent 6" w:uiPriority="61"/>
-    <w:lsdException w:name="Light Grid Accent 6" w:uiPriority="62"/>
-    <w:lsdException w:name="Medium Shading 1 Accent 6" w:uiPriority="63"/>
-    <w:lsdException w:name="Medium Shading 2 Accent 6" w:uiPriority="64"/>
-    <w:lsdException w:name="Medium List 1 Accent 6" w:uiPriority="65"/>
-    <w:lsdException w:name="Medium List 2 Accent 6" w:uiPriority="66"/>
-    <w:lsdException w:name="Medium Grid 1 Accent 6" w:uiPriority="67"/>
-    <w:lsdException w:name="Medium Grid 2 Accent 6" w:uiPriority="68"/>
-    <w:lsdException w:name="Medium Grid 3 Accent 6" w:uiPriority="69"/>
-    <w:lsdException w:name="Dark List Accent 6" w:uiPriority="70"/>
-    <w:lsdException w:name="Colorful Shading Accent 6" w:uiPriority="71"/>
-    <w:lsdException w:name="Colorful List Accent 6" w:uiPriority="72"/>
-    <w:lsdException w:name="Colorful Grid Accent 6" w:uiPriority="73"/>
-    <w:lsdException w:name="Subtle Emphasis" w:uiPriority="19" w:qFormat="1"/>
-    <w:lsdException w:name="Intense Emphasis" w:uiPriority="21" w:qFormat="1"/>
-    <w:lsdException w:name="Subtle Reference" w:uiPriority="31" w:qFormat="1"/>
-    <w:lsdException w:name="Intense Reference" w:uiPriority="32" w:qFormat="1"/>
-    <w:lsdException w:name="Book Title" w:uiPriority="33" w:qFormat="1"/>
-    <w:lsdException w:name="Bibliography" w:semiHidden="1" w:uiPriority="37" w:unhideWhenUsed="1"/>
-    <w:lsdException w:name="TOC Heading" w:semiHidden="1" w:uiPriority="39" w:unhideWhenUsed="1" w:qFormat="1"/>
-    <w:lsdException w:name="Plain Table 1" w:uiPriority="41"/>
-    <w:lsdException w:name="Plain Table 2" w:uiPriority="42"/>
-    <w:lsdException w:name="Plain Table 3" w:uiPriority="43"/>
-    <w:lsdException w:name="Plain Table 4" w:uiPriority="44"/>
-    <w:lsdException w:name="Plain Table 5" w:uiPriority="45"/>
-    <w:lsdException w:name="Grid Table Light" w:uiPriority="40"/>
-    <w:lsdException w:name="Grid Table 1 Light" w:uiPriority="46"/>
-    <w:lsdException w:name="Grid Table 2" w:uiPriority="47"/>
-    <w:lsdException w:name="Grid Table 3" w:uiPriority="48"/>
-    <w:lsdException w:name="Grid Table 4" w:uiPriority="49"/>
-    <w:lsdException w:name="Grid Table 5 Dark" w:uiPriority="50"/>
-    <w:lsdException w:name="Grid Table 6 Colorful" w:uiPriority="51"/>
-    <w:lsdException w:name="Grid Table 7 Colorful" w:uiPriority="52"/>
-    <w:lsdException w:name="Grid Table 1 Light Accent 1" w:uiPriority="46"/>
-    <w:lsdException w:name="Grid Table 2 Accent 1" w:uiPriority="47"/>
-    <w:lsdException w:name="Grid Table 3 Accent 1" w:uiPriority="48"/>
-    <w:lsdException w:name="Grid Table 4 Accent 1" w:uiPriority="49"/>
-    <w:lsdException w:name="Grid Table 5 Dark Accent 1" w:uiPriority="50"/>
-    <w:lsdException w:name="Grid Table 6 Colorful Accent 1" w:uiPriority="51"/>
-    <w:lsdException w:name="Grid Table 7 Colorful Accent 1" w:uiPriority="52"/>
-    <w:lsdException w:name="Grid Table 1 Light Accent 2" w:uiPriority="46"/>
-    <w:lsdException w:name="Grid Table 2 Accent 2" w:uiPriority="47"/>
-    <w:lsdException w:name="Grid Table 3 Accent 2" w:uiPriority="48"/>
-    <w:lsdException w:name="Grid Table 4 Accent 2" w:uiPriority="49"/>
-    <w:lsdException w:name="Grid Table 5 Dark Accent 2" w:uiPriority="50"/>
-    <w:lsdException w:name="Grid Table 6 Colorful Accent 2" w:uiPriority="51"/>
-    <w:lsdException w:name="Grid Table 7 Colorful Accent 2" w:uiPriority="52"/>
-    <w:lsdException w:name="Grid Table 1 Light Accent 3" w:uiPriority="46"/>
-    <w:lsdException w:name="Grid Table 2 Accent 3" w:uiPriority="47"/>
-    <w:lsdException w:name="Grid Table 3 Accent 3" w:uiPriority="48"/>
-    <w:lsdException w:name="Grid Table 4 Accent 3" w:uiPriority="49"/>
-    <w:lsdException w:name="Grid Table 5 Dark Accent 3" w:uiPriority="50"/>
-    <w:lsdException w:name="Grid Table 6 Colorful Accent 3" w:uiPriority="51"/>
-    <w:lsdException w:name="Grid Table 7 Colorful Accent 3" w:uiPriority="52"/>
-    <w:lsdException w:name="Grid Table 1 Light Accent 4" w:uiPriority="46"/>
-    <w:lsdException w:name="Grid Table 2 Accent 4" w:uiPriority="47"/>
-    <w:lsdException w:name="Grid Table 3 Accent 4" w:uiPriority="48"/>
-    <w:lsdException w:name="Grid Table 4 Accent 4" w:uiPriority="49"/>
-    <w:lsdException w:name="Grid Table 5 Dark Accent 4" w:uiPriority="50"/>
-    <w:lsdException w:name="Grid Table 6 Colorful Accent 4" w:uiPriority="51"/>
-    <w:lsdException w:name="Grid Table 7 Colorful Accent 4" w:uiPriority="52"/>
-    <w:lsdException w:name="Grid Table 1 Light Accent 5" w:uiPriority="46"/>
-    <w:lsdException w:name="Grid Table 2 Accent 5" w:uiPriority="47"/>
-    <w:lsdException w:name="Grid Table 3 Accent 5" w:uiPriority="48"/>
-    <w:lsdException w:name="Grid Table 4 Accent 5" w:uiPriority="49"/>
-    <w:lsdException w:name="Grid Table 5 Dark Accent 5" w:uiPriority="50"/>
-    <w:lsdException w:name="Grid Table 6 Colorful Accent 5" w:uiPriority="51"/>
-    <w:lsdException w:name="Grid Table 7 Colorful Accent 5" w:uiPriority="52"/>
-    <w:lsdException w:name="Grid Table 1 Light Accent 6" w:uiPriority="46"/>
-    <w:lsdException w:name="Grid Table 2 Accent 6" w:uiPriority="47"/>
-    <w:lsdException w:name="Grid Table 3 Accent 6" w:uiPriority="48"/>
-    <w:lsdException w:name="Grid Table 4 Accent 6" w:uiPriority="49"/>
-    <w:lsdException w:name="Grid Table 5 Dark Accent 6" w:uiPriority="50"/>
-    <w:lsdException w:name="Grid Table 6 Colorful Accent 6" w:uiPriority="51"/>
-    <w:lsdException w:name="Grid Table 7 Colorful Accent 6" w:uiPriority="52"/>
-    <w:lsdException w:name="List Table 1 Light" w:uiPriority="46"/>
-    <w:lsdException w:name="List Table 2" w:uiPriority="47"/>
-    <w:lsdException w:name="List Table 3" w:uiPriority="48"/>
-    <w:lsdException w:name="List Table 4" w:uiPriority="49"/>
-    <w:lsdException w:name="List Table 5 Dark" w:uiPriority="50"/>
-    <w:lsdException w:name="List Table 6 Colorful" w:uiPriority="51"/>
-    <w:lsdException w:name="List Table 7 Colorful" w:uiPriority="52"/>
-    <w:lsdException w:name="List Table 1 Light Accent 1" w:uiPriority="46"/>
-    <w:lsdException w:name="List Table 2 Accent 1" w:uiPriority="47"/>
-    <w:lsdException w:name="List Table 3 Accent 1" w:uiPriority="48"/>
-    <w:lsdException w:name="List Table 4 Accent 1" w:uiPriority="49"/>
-    <w:lsdException w:name="List Table 5 Dark Accent 1" w:uiPriority="50"/>
-    <w:lsdException w:name="List Table 6 Colorful Accent 1" w:uiPriority="51"/>
-    <w:lsdException w:name="List Table 7 Colorful Accent 1" w:uiPriority="52"/>
-    <w:lsdException w:name="List Table 1 Light Accent 2" w:uiPriority="46"/>
-    <w:lsdException w:name="List Table 2 Accent 2" w:uiPriority="47"/>
-    <w:lsdException w:name="List Table 3 Accent 2" w:uiPriority="48"/>
-    <w:lsdException w:name="List Table 4 Accent 2" w:uiPriority="49"/>
-    <w:lsdException w:name="List Table 5 Dark Accent 2" w:uiPriority="50"/>
-    <w:lsdException w:name="List Table 6 Colorful Accent 2" w:uiPriority="51"/>
-    <w:lsdException w:name="List Table 7 Colorful Accent 2" w:uiPriority="52"/>
-    <w:lsdException w:name="List Table 1 Light Accent 3" w:uiPriority="46"/>
-    <w:lsdException w:name="List Table 2 Accent 3" w:uiPriority="47"/>
-    <w:lsdException w:name="List Table 3 Accent 3" w:uiPriority="48"/>
-    <w:lsdException w:name="List Table 4 Accent 3" w:uiPriority="49"/>
-    <w:lsdException w:name="List Table 5 Dark Accent 3" w:uiPriority="50"/>
-    <w:lsdException w:name="List Table 6 Colorful Accent 3" w:uiPriority="51"/>
-    <w:lsdException w:name="List Table 7 Colorful Accent 3" w:uiPriority="52"/>
-    <w:lsdException w:name="List Table 1 Light Accent 4" w:uiPriority="46"/>
-    <w:lsdException w:name="List Table 2 Accent 4" w:uiPriority="47"/>
-    <w:lsdException w:name="List Table 3 Accent 4" w:uiPriority="48"/>
-    <w:lsdException w:name="List Table 4 Accent 4" w:uiPriority="49"/>
-    <w:lsdException w:name="List Table 5 Dark Accent 4" w:uiPriority="50"/>
-    <w:lsdException w:name="List Table 6 Colorful Accent 4" w:uiPriority="51"/>
-    <w:lsdException w:name="List Table 7 Colorful Accent 4" w:uiPriority="52"/>
-    <w:lsdException w:name="List Table 1 Light Accent 5" w:uiPriority="46"/>
-    <w:lsdException w:name="List Table 2 Accent 5" w:uiPriority="47"/>
-    <w:lsdException w:name="List Table 3 Accent 5" w:uiPriority="48"/>
-    <w:lsdException w:name="List Table 4 Accent 5" w:uiPriority="49"/>
-    <w:lsdException w:name="List Table 5 Dark Accent 5" w:uiPriority="50"/>
-    <w:lsdException w:name="List Table 6 Colorful Accent 5" w:uiPriority="51"/>
-    <w:lsdException w:name="List Table 7 Colorful Accent 5" w:uiPriority="52"/>
-    <w:lsdException w:name="List Table 1 Light Accent 6" w:uiPriority="46"/>
-    <w:lsdException w:name="List Table 2 Accent 6" w:uiPriority="47"/>
-    <w:lsdException w:name="List Table 3 Accent 6" w:uiPriority="48"/>
-    <w:lsdException w:name="List Table 4 Accent 6" w:uiPriority="49"/>
-    <w:lsdException w:name="List Table 5 Dark Accent 6" w:uiPriority="50"/>
-    <w:lsdException w:name="List Table 6 Colorful Accent 6" w:uiPriority="51"/>
-    <w:lsdException w:name="List Table 7 Colorful Accent 6" w:uiPriority="52"/>
-    <w:lsdException w:name="Mention" w:semiHidden="1" w:unhideWhenUsed="1"/>
+  <w:latentStyles w:defLockedState="0" w:defUIPriority="99" w:defSemiHidden="1" w:defUnhideWhenUsed="1" w:defQFormat="0" w:count="276">
+    <w:lsdException w:name="Normal" w:semiHidden="0" w:uiPriority="0" w:unhideWhenUsed="0" w:qFormat="1"/>
+    <w:lsdException w:name="heading 1" w:semiHidden="0" w:uiPriority="9" w:unhideWhenUsed="0" w:qFormat="1"/>
+    <w:lsdException w:name="heading 2" w:uiPriority="9" w:qFormat="1"/>
+    <w:lsdException w:name="heading 3" w:uiPriority="9" w:qFormat="1"/>
+    <w:lsdException w:name="heading 4" w:uiPriority="9" w:qFormat="1"/>
+    <w:lsdException w:name="heading 5" w:uiPriority="9" w:qFormat="1"/>
+    <w:lsdException w:name="heading 6" w:uiPriority="9" w:qFormat="1"/>
+    <w:lsdException w:name="heading 7" w:uiPriority="9" w:qFormat="1"/>
+    <w:lsdException w:name="heading 8" w:uiPriority="9" w:qFormat="1"/>
+    <w:lsdException w:name="heading 9" w:uiPriority="9" w:qFormat="1"/>
+    <w:lsdException w:name="toc 1" w:uiPriority="39"/>
+    <w:lsdException w:name="toc 2" w:uiPriority="39"/>
+    <w:lsdException w:name="toc 3" w:uiPriority="39"/>
+    <w:lsdException w:name="toc 4" w:uiPriority="39"/>
+    <w:lsdException w:name="toc 5" w:uiPriority="39"/>
+    <w:lsdException w:name="toc 6" w:uiPriority="39"/>
+    <w:lsdException w:name="toc 7" w:uiPriority="39"/>
+    <w:lsdException w:name="toc 8" w:uiPriority="39"/>
+    <w:lsdException w:name="toc 9" w:uiPriority="39"/>
+    <w:lsdException w:name="caption" w:uiPriority="35" w:qFormat="1"/>
+    <w:lsdException w:name="Title" w:semiHidden="0" w:uiPriority="10" w:unhideWhenUsed="0" w:qFormat="1"/>
+    <w:lsdException w:name="Default Paragraph Font" w:uiPriority="1"/>
+    <w:lsdException w:name="Subtitle" w:semiHidden="0" w:uiPriority="11" w:unhideWhenUsed="0" w:qFormat="1"/>
+    <w:lsdException w:name="Strong" w:semiHidden="0" w:uiPriority="22" w:unhideWhenUsed="0" w:qFormat="1"/>
+    <w:lsdException w:name="Emphasis" w:semiHidden="0" w:uiPriority="20" w:unhideWhenUsed="0" w:qFormat="1"/>
+    <w:lsdException w:name="Normal Table" w:semiHidden="0" w:unhideWhenUsed="0"/>
+    <w:lsdException w:name="Table Web 3" w:semiHidden="0" w:unhideWhenUsed="0"/>
+    <w:lsdException w:name="Table Grid" w:semiHidden="0" w:uiPriority="39" w:unhideWhenUsed="0"/>
+    <w:lsdException w:name="Table Theme" w:semiHidden="0" w:unhideWhenUsed="0"/>
+    <w:lsdException w:name="Note Level 1" w:semiHidden="0" w:unhideWhenUsed="0"/>
+    <w:lsdException w:name="Note Level 2" w:semiHidden="0" w:unhideWhenUsed="0"/>
+    <w:lsdException w:name="Note Level 3" w:semiHidden="0" w:unhideWhenUsed="0"/>
+    <w:lsdException w:name="Note Level 4" w:semiHidden="0" w:unhideWhenUsed="0"/>
+    <w:lsdException w:name="Note Level 5" w:semiHidden="0" w:unhideWhenUsed="0"/>
+    <w:lsdException w:name="Note Level 6" w:semiHidden="0" w:unhideWhenUsed="0"/>
+    <w:lsdException w:name="Note Level 7" w:semiHidden="0" w:unhideWhenUsed="0"/>
+    <w:lsdException w:name="Note Level 8" w:semiHidden="0" w:unhideWhenUsed="0"/>
+    <w:lsdException w:name="Note Level 9" w:semiHidden="0" w:unhideWhenUsed="0"/>
+    <w:lsdException w:name="Placeholder Text" w:unhideWhenUsed="0"/>
+    <w:lsdException w:name="No Spacing" w:semiHidden="0" w:uiPriority="1" w:unhideWhenUsed="0" w:qFormat="1"/>
+    <w:lsdException w:name="Light Shading" w:semiHidden="0" w:uiPriority="60" w:unhideWhenUsed="0"/>
+    <w:lsdException w:name="Light List" w:semiHidden="0" w:uiPriority="61" w:unhideWhenUsed="0"/>
+    <w:lsdException w:name="Light Grid" w:semiHidden="0" w:uiPriority="62" w:unhideWhenUsed="0"/>
+    <w:lsdException w:name="Medium Shading 1" w:semiHidden="0" w:uiPriority="63" w:unhideWhenUsed="0"/>
+    <w:lsdException w:name="Medium Shading 2" w:semiHidden="0" w:uiPriority="64" w:unhideWhenUsed="0"/>
+    <w:lsdException w:name="Medium List 1" w:semiHidden="0" w:uiPriority="65" w:unhideWhenUsed="0"/>
+    <w:lsdException w:name="Medium List 2" w:semiHidden="0" w:uiPriority="66" w:unhideWhenUsed="0"/>
+    <w:lsdException w:name="Medium Grid 1" w:semiHidden="0" w:uiPriority="67" w:unhideWhenUsed="0"/>
+    <w:lsdException w:name="Medium Grid 2" w:semiHidden="0" w:uiPriority="68" w:unhideWhenUsed="0"/>
+    <w:lsdException w:name="Medium Grid 3" w:semiHidden="0" w:uiPriority="69" w:unhideWhenUsed="0"/>
+    <w:lsdException w:name="Dark List" w:semiHidden="0" w:uiPriority="70" w:unhideWhenUsed="0"/>
+    <w:lsdException w:name="Colorful Shading" w:semiHidden="0" w:uiPriority="71" w:unhideWhenUsed="0"/>
+    <w:lsdException w:name="Colorful List" w:semiHidden="0" w:uiPriority="72" w:unhideWhenUsed="0"/>
+    <w:lsdException w:name="Colorful Grid" w:semiHidden="0" w:uiPriority="73" w:unhideWhenUsed="0"/>
+    <w:lsdException w:name="Light Shading Accent 1" w:semiHidden="0" w:uiPriority="60" w:unhideWhenUsed="0"/>
+    <w:lsdException w:name="Light List Accent 1" w:semiHidden="0" w:uiPriority="61" w:unhideWhenUsed="0"/>
+    <w:lsdException w:name="Light Grid Accent 1" w:semiHidden="0" w:uiPriority="62" w:unhideWhenUsed="0"/>
+    <w:lsdException w:name="Medium Shading 1 Accent 1" w:semiHidden="0" w:uiPriority="63" w:unhideWhenUsed="0"/>
+    <w:lsdException w:name="Medium Shading 2 Accent 1" w:semiHidden="0" w:uiPriority="64" w:unhideWhenUsed="0"/>
+    <w:lsdException w:name="Medium List 1 Accent 1" w:semiHidden="0" w:uiPriority="65" w:unhideWhenUsed="0"/>
+    <w:lsdException w:name="Revision" w:unhideWhenUsed="0"/>
+    <w:lsdException w:name="List Paragraph" w:semiHidden="0" w:uiPriority="34" w:unhideWhenUsed="0" w:qFormat="1"/>
+    <w:lsdException w:name="Quote" w:semiHidden="0" w:uiPriority="29" w:unhideWhenUsed="0" w:qFormat="1"/>
+    <w:lsdException w:name="Intense Quote" w:semiHidden="0" w:uiPriority="30" w:unhideWhenUsed="0" w:qFormat="1"/>
+    <w:lsdException w:name="Medium List 2 Accent 1" w:semiHidden="0" w:uiPriority="66" w:unhideWhenUsed="0"/>
+    <w:lsdException w:name="Medium Grid 1 Accent 1" w:semiHidden="0" w:uiPriority="67" w:unhideWhenUsed="0"/>
+    <w:lsdException w:name="Medium Grid 2 Accent 1" w:semiHidden="0" w:uiPriority="68" w:unhideWhenUsed="0"/>
+    <w:lsdException w:name="Medium Grid 3 Accent 1" w:semiHidden="0" w:uiPriority="69" w:unhideWhenUsed="0"/>
+    <w:lsdException w:name="Dark List Accent 1" w:semiHidden="0" w:uiPriority="70" w:unhideWhenUsed="0"/>
+    <w:lsdException w:name="Colorful Shading Accent 1" w:semiHidden="0" w:uiPriority="71" w:unhideWhenUsed="0"/>
+    <w:lsdException w:name="Colorful List Accent 1" w:semiHidden="0" w:uiPriority="72" w:unhideWhenUsed="0"/>
+    <w:lsdException w:name="Colorful Grid Accent 1" w:semiHidden="0" w:uiPriority="73" w:unhideWhenUsed="0"/>
+    <w:lsdException w:name="Light Shading Accent 2" w:semiHidden="0" w:uiPriority="60" w:unhideWhenUsed="0"/>
+    <w:lsdException w:name="Light List Accent 2" w:semiHidden="0" w:uiPriority="61" w:unhideWhenUsed="0"/>
+    <w:lsdException w:name="Light Grid Accent 2" w:semiHidden="0" w:uiPriority="62" w:unhideWhenUsed="0"/>
+    <w:lsdException w:name="Medium Shading 1 Accent 2" w:semiHidden="0" w:uiPriority="63" w:unhideWhenUsed="0"/>
+    <w:lsdException w:name="Medium Shading 2 Accent 2" w:semiHidden="0" w:uiPriority="64" w:unhideWhenUsed="0"/>
+    <w:lsdException w:name="Medium List 1 Accent 2" w:semiHidden="0" w:uiPriority="65" w:unhideWhenUsed="0"/>
+    <w:lsdException w:name="Medium List 2 Accent 2" w:semiHidden="0" w:uiPriority="66" w:unhideWhenUsed="0"/>
+    <w:lsdException w:name="Medium Grid 1 Accent 2" w:semiHidden="0" w:uiPriority="67" w:unhideWhenUsed="0"/>
+    <w:lsdException w:name="Medium Grid 2 Accent 2" w:semiHidden="0" w:uiPriority="68" w:unhideWhenUsed="0"/>
+    <w:lsdException w:name="Medium Grid 3 Accent 2" w:semiHidden="0" w:uiPriority="69" w:unhideWhenUsed="0"/>
+    <w:lsdException w:name="Dark List Accent 2" w:semiHidden="0" w:uiPriority="70" w:unhideWhenUsed="0"/>
+    <w:lsdException w:name="Colorful Shading Accent 2" w:semiHidden="0" w:uiPriority="71" w:unhideWhenUsed="0"/>
+    <w:lsdException w:name="Colorful List Accent 2" w:semiHidden="0" w:uiPriority="72" w:unhideWhenUsed="0"/>
+    <w:lsdException w:name="Colorful Grid Accent 2" w:semiHidden="0" w:uiPriority="73" w:unhideWhenUsed="0"/>
+    <w:lsdException w:name="Light Shading Accent 3" w:semiHidden="0" w:uiPriority="60" w:unhideWhenUsed="0"/>
+    <w:lsdException w:name="Light List Accent 3" w:semiHidden="0" w:uiPriority="61" w:unhideWhenUsed="0"/>
+    <w:lsdException w:name="Light Grid Accent 3" w:semiHidden="0" w:uiPriority="62" w:unhideWhenUsed="0"/>
+    <w:lsdException w:name="Medium Shading 1 Accent 3" w:semiHidden="0" w:uiPriority="63" w:unhideWhenUsed="0"/>
+    <w:lsdException w:name="Medium Shading 2 Accent 3" w:semiHidden="0" w:uiPriority="64" w:unhideWhenUsed="0"/>
+    <w:lsdException w:name="Medium List 1 Accent 3" w:semiHidden="0" w:uiPriority="65" w:unhideWhenUsed="0"/>
+    <w:lsdException w:name="Medium List 2 Accent 3" w:semiHidden="0" w:uiPriority="66" w:unhideWhenUsed="0"/>
+    <w:lsdException w:name="Medium Grid 1 Accent 3" w:semiHidden="0" w:uiPriority="67" w:unhideWhenUsed="0"/>
+    <w:lsdException w:name="Medium Grid 2 Accent 3" w:semiHidden="0" w:uiPriority="68" w:unhideWhenUsed="0"/>
+    <w:lsdException w:name="Medium Grid 3 Accent 3" w:semiHidden="0" w:uiPriority="69" w:unhideWhenUsed="0"/>
+    <w:lsdException w:name="Dark List Accent 3" w:semiHidden="0" w:uiPriority="70" w:unhideWhenUsed="0"/>
+    <w:lsdException w:name="Colorful Shading Accent 3" w:semiHidden="0" w:uiPriority="71" w:unhideWhenUsed="0"/>
+    <w:lsdException w:name="Colorful List Accent 3" w:semiHidden="0" w:uiPriority="72" w:unhideWhenUsed="0"/>
+    <w:lsdException w:name="Colorful Grid Accent 3" w:semiHidden="0" w:uiPriority="73" w:unhideWhenUsed="0"/>
+    <w:lsdException w:name="Light Shading Accent 4" w:semiHidden="0" w:uiPriority="60" w:unhideWhenUsed="0"/>
+    <w:lsdException w:name="Light List Accent 4" w:semiHidden="0" w:uiPriority="61" w:unhideWhenUsed="0"/>
+    <w:lsdException w:name="Light Grid Accent 4" w:semiHidden="0" w:uiPriority="62" w:unhideWhenUsed="0"/>
+    <w:lsdException w:name="Medium Shading 1 Accent 4" w:semiHidden="0" w:uiPriority="63" w:unhideWhenUsed="0"/>
+    <w:lsdException w:name="Medium Shading 2 Accent 4" w:semiHidden="0" w:uiPriority="64" w:unhideWhenUsed="0"/>
+    <w:lsdException w:name="Medium List 1 Accent 4" w:semiHidden="0" w:uiPriority="65" w:unhideWhenUsed="0"/>
+    <w:lsdException w:name="Medium List 2 Accent 4" w:semiHidden="0" w:uiPriority="66" w:unhideWhenUsed="0"/>
+    <w:lsdException w:name="Medium Grid 1 Accent 4" w:semiHidden="0" w:uiPriority="67" w:unhideWhenUsed="0"/>
+    <w:lsdException w:name="Medium Grid 2 Accent 4" w:semiHidden="0" w:uiPriority="68" w:unhideWhenUsed="0"/>
+    <w:lsdException w:name="Medium Grid 3 Accent 4" w:semiHidden="0" w:uiPriority="69" w:unhideWhenUsed="0"/>
+    <w:lsdException w:name="Dark List Accent 4" w:semiHidden="0" w:uiPriority="70" w:unhideWhenUsed="0"/>
+    <w:lsdException w:name="Colorful Shading Accent 4" w:semiHidden="0" w:uiPriority="71" w:unhideWhenUsed="0"/>
+    <w:lsdException w:name="Colorful List Accent 4" w:semiHidden="0" w:uiPriority="72" w:unhideWhenUsed="0"/>
+    <w:lsdException w:name="Colorful Grid Accent 4" w:semiHidden="0" w:uiPriority="73" w:unhideWhenUsed="0"/>
+    <w:lsdException w:name="Light Shading Accent 5" w:semiHidden="0" w:uiPriority="60" w:unhideWhenUsed="0"/>
+    <w:lsdException w:name="Light List Accent 5" w:semiHidden="0" w:uiPriority="61" w:unhideWhenUsed="0"/>
+    <w:lsdException w:name="Light Grid Accent 5" w:semiHidden="0" w:uiPriority="62" w:unhideWhenUsed="0"/>
+    <w:lsdException w:name="Medium Shading 1 Accent 5" w:semiHidden="0" w:uiPriority="63" w:unhideWhenUsed="0"/>
+    <w:lsdException w:name="Medium Shading 2 Accent 5" w:semiHidden="0" w:uiPriority="64" w:unhideWhenUsed="0"/>
+    <w:lsdException w:name="Medium List 1 Accent 5" w:semiHidden="0" w:uiPriority="65" w:unhideWhenUsed="0"/>
+    <w:lsdException w:name="Medium List 2 Accent 5" w:semiHidden="0" w:uiPriority="66" w:unhideWhenUsed="0"/>
+    <w:lsdException w:name="Medium Grid 1 Accent 5" w:semiHidden="0" w:uiPriority="67" w:unhideWhenUsed="0"/>
+    <w:lsdException w:name="Medium Grid 2 Accent 5" w:semiHidden="0" w:uiPriority="68" w:unhideWhenUsed="0"/>
+    <w:lsdException w:name="Medium Grid 3 Accent 5" w:semiHidden="0" w:uiPriority="69" w:unhideWhenUsed="0"/>
+    <w:lsdException w:name="Dark List Accent 5" w:semiHidden="0" w:uiPriority="70" w:unhideWhenUsed="0"/>
+    <w:lsdException w:name="Colorful Shading Accent 5" w:semiHidden="0" w:uiPriority="71" w:unhideWhenUsed="0"/>
+    <w:lsdException w:name="Colorful List Accent 5" w:semiHidden="0" w:uiPriority="72" w:unhideWhenUsed="0"/>
+    <w:lsdException w:name="Colorful Grid Accent 5" w:semiHidden="0" w:uiPriority="73" w:unhideWhenUsed="0"/>
+    <w:lsdException w:name="Light Shading Accent 6" w:semiHidden="0" w:uiPriority="60" w:unhideWhenUsed="0"/>
+    <w:lsdException w:name="Light List Accent 6" w:semiHidden="0" w:uiPriority="61" w:unhideWhenUsed="0"/>
+    <w:lsdException w:name="Light Grid Accent 6" w:semiHidden="0" w:uiPriority="62" w:unhideWhenUsed="0"/>
+    <w:lsdException w:name="Medium Shading 1 Accent 6" w:semiHidden="0" w:uiPriority="63" w:unhideWhenUsed="0"/>
+    <w:lsdException w:name="Medium Shading 2 Accent 6" w:semiHidden="0" w:uiPriority="64" w:unhideWhenUsed="0"/>
+    <w:lsdException w:name="Medium List 1 Accent 6" w:semiHidden="0" w:uiPriority="65" w:unhideWhenUsed="0"/>
+    <w:lsdException w:name="Medium List 2 Accent 6" w:semiHidden="0" w:uiPriority="66" w:unhideWhenUsed="0"/>
+    <w:lsdException w:name="Medium Grid 1 Accent 6" w:semiHidden="0" w:uiPriority="67" w:unhideWhenUsed="0"/>
+    <w:lsdException w:name="Medium Grid 2 Accent 6" w:semiHidden="0" w:uiPriority="68" w:unhideWhenUsed="0"/>
+    <w:lsdException w:name="Medium Grid 3 Accent 6" w:semiHidden="0" w:uiPriority="69" w:unhideWhenUsed="0"/>
+    <w:lsdException w:name="Dark List Accent 6" w:semiHidden="0" w:uiPriority="70" w:unhideWhenUsed="0"/>
+    <w:lsdException w:name="Colorful Shading Accent 6" w:semiHidden="0" w:uiPriority="71" w:unhideWhenUsed="0"/>
+    <w:lsdException w:name="Colorful List Accent 6" w:semiHidden="0" w:uiPriority="72" w:unhideWhenUsed="0"/>
+    <w:lsdException w:name="Colorful Grid Accent 6" w:semiHidden="0" w:uiPriority="73" w:unhideWhenUsed="0"/>
+    <w:lsdException w:name="Subtle Emphasis" w:semiHidden="0" w:uiPriority="19" w:unhideWhenUsed="0" w:qFormat="1"/>
+    <w:lsdException w:name="Intense Emphasis" w:semiHidden="0" w:uiPriority="21" w:unhideWhenUsed="0" w:qFormat="1"/>
+    <w:lsdException w:name="Subtle Reference" w:semiHidden="0" w:uiPriority="31" w:unhideWhenUsed="0" w:qFormat="1"/>
+    <w:lsdException w:name="Intense Reference" w:semiHidden="0" w:uiPriority="32" w:unhideWhenUsed="0" w:qFormat="1"/>
+    <w:lsdException w:name="Book Title" w:semiHidden="0" w:uiPriority="33" w:unhideWhenUsed="0" w:qFormat="1"/>
+    <w:lsdException w:name="Bibliography" w:uiPriority="37"/>
+    <w:lsdException w:name="TOC Heading" w:uiPriority="39" w:qFormat="1"/>
+  </w:latentStyles>
+  <w:style w:type="paragraph" w:default="1" w:styleId="Normal">
+    <w:name w:val="Normal"/>
+    <w:qFormat/>
+  </w:style>
+  <w:style w:type="character" w:default="1" w:styleId="DefaultParagraphFont">
+    <w:name w:val="Default Paragraph Font"/>
+    <w:uiPriority w:val="1"/>
+    <w:semiHidden/>
+    <w:unhideWhenUsed/>
+  </w:style>
+  <w:style w:type="table" w:default="1" w:styleId="TableNormal">
+    <w:name w:val="Normal Table"/>
+    <w:uiPriority w:val="99"/>
+    <w:semiHidden/>
+    <w:unhideWhenUsed/>
+    <w:tblPr>
+      <w:tblInd w:w="0" w:type="dxa"/>
+      <w:tblCellMar>
+        <w:top w:w="0" w:type="dxa"/>
+        <w:left w:w="108" w:type="dxa"/>
+        <w:bottom w:w="0" w:type="dxa"/>
+        <w:right w:w="108" w:type="dxa"/>
+      </w:tblCellMar>
+    </w:tblPr>
+  </w:style>
+  <w:style w:type="numbering" w:default="1" w:styleId="NoList">
+    <w:name w:val="No List"/>
+    <w:uiPriority w:val="99"/>
+    <w:semiHidden/>
+    <w:unhideWhenUsed/>
+  </w:style>
+  <w:style w:type="paragraph" w:styleId="NormalWeb">
+    <w:name w:val="Normal (Web)"/>
+    <w:basedOn w:val="Normal"/>
+    <w:uiPriority w:val="99"/>
+    <w:semiHidden/>
+    <w:unhideWhenUsed/>
+    <w:rsid w:val="001432A2"/>
+    <w:pPr>
+      <w:spacing w:before="100" w:beforeAutospacing="1" w:after="100" w:afterAutospacing="1" w:line="240" w:lineRule="auto"/>
+    </w:pPr>
+    <w:rPr>
+      <w:rFonts w:ascii="Times New Roman" w:eastAsia="Times New Roman" w:hAnsi="Times New Roman" w:cs="Times New Roman"/>
+      <w:sz w:val="24"/>
+      <w:szCs w:val="24"/>
+      <w:lang w:eastAsia="en-AU"/>
+    </w:rPr>
+  </w:style>
+  <w:style w:type="character" w:customStyle="1" w:styleId="apple-converted-space">
+    <w:name w:val="apple-converted-space"/>
+    <w:basedOn w:val="DefaultParagraphFont"/>
+    <w:rsid w:val="001432A2"/>
+  </w:style>
+</w:styles>
+</file>
+
+<file path=word/stylesWithEffects.xml><?xml version="1.0" encoding="utf-8"?>
+<w:styles xmlns:wpc="http://schemas.microsoft.com/office/word/2010/wordprocessingCanvas" xmlns:mo="http://schemas.microsoft.com/office/mac/office/2008/main" xmlns:mc="http://schemas.openxmlformats.org/markup-compatibility/2006" xmlns:mv="urn:schemas-microsoft-com:mac:vml" xmlns:o="urn:schemas-microsoft-com:office:office" xmlns:r="http://schemas.openxmlformats.org/officeDocument/2006/relationships" xmlns:m="http://schemas.openxmlformats.org/officeDocument/2006/math" xmlns:v="urn:schemas-microsoft-com:vml" xmlns:wp14="http://schemas.microsoft.com/office/word/2010/wordprocessingDrawing" xmlns:wp="http://schemas.openxmlformats.org/drawingml/2006/wordprocessingDrawing" xmlns:w10="urn:schemas-microsoft-com:office:word" xmlns:w="http://schemas.openxmlformats.org/wordprocessingml/2006/main" xmlns:w14="http://schemas.microsoft.com/office/word/2010/wordml" xmlns:wpg="http://schemas.microsoft.com/office/word/2010/wordprocessingGroup" xmlns:wpi="http://schemas.microsoft.com/office/word/2010/wordprocessingInk" xmlns:wne="http://schemas.microsoft.com/office/word/2006/wordml" xmlns:wps="http://schemas.microsoft.com/office/word/2010/wordprocessingShape" mc:Ignorable="w14 wp14">
+  <w:docDefaults>
+    <w:rPrDefault>
+      <w:rPr>
+        <w:rFonts w:asciiTheme="minorHAnsi" w:eastAsiaTheme="minorHAnsi" w:hAnsiTheme="minorHAnsi" w:cstheme="minorBidi"/>
+        <w:sz w:val="22"/>
+        <w:szCs w:val="22"/>
+        <w:lang w:val="en-AU" w:eastAsia="en-US" w:bidi="ar-SA"/>
+      </w:rPr>
+    </w:rPrDefault>
+    <w:pPrDefault>
+      <w:pPr>
+        <w:spacing w:after="160" w:line="259" w:lineRule="auto"/>
+      </w:pPr>
+    </w:pPrDefault>
+  </w:docDefaults>
+  <w:latentStyles w:defLockedState="0" w:defUIPriority="99" w:defSemiHidden="1" w:defUnhideWhenUsed="1" w:defQFormat="0" w:count="276">
+    <w:lsdException w:name="Normal" w:semiHidden="0" w:uiPriority="0" w:unhideWhenUsed="0" w:qFormat="1"/>
+    <w:lsdException w:name="heading 1" w:semiHidden="0" w:uiPriority="9" w:unhideWhenUsed="0" w:qFormat="1"/>
+    <w:lsdException w:name="heading 2" w:uiPriority="9" w:qFormat="1"/>
+    <w:lsdException w:name="heading 3" w:uiPriority="9" w:qFormat="1"/>
+    <w:lsdException w:name="heading 4" w:uiPriority="9" w:qFormat="1"/>
+    <w:lsdException w:name="heading 5" w:uiPriority="9" w:qFormat="1"/>
+    <w:lsdException w:name="heading 6" w:uiPriority="9" w:qFormat="1"/>
+    <w:lsdException w:name="heading 7" w:uiPriority="9" w:qFormat="1"/>
+    <w:lsdException w:name="heading 8" w:uiPriority="9" w:qFormat="1"/>
+    <w:lsdException w:name="heading 9" w:uiPriority="9" w:qFormat="1"/>
+    <w:lsdException w:name="toc 1" w:uiPriority="39"/>
+    <w:lsdException w:name="toc 2" w:uiPriority="39"/>
+    <w:lsdException w:name="toc 3" w:uiPriority="39"/>
+    <w:lsdException w:name="toc 4" w:uiPriority="39"/>
+    <w:lsdException w:name="toc 5" w:uiPriority="39"/>
+    <w:lsdException w:name="toc 6" w:uiPriority="39"/>
+    <w:lsdException w:name="toc 7" w:uiPriority="39"/>
+    <w:lsdException w:name="toc 8" w:uiPriority="39"/>
+    <w:lsdException w:name="toc 9" w:uiPriority="39"/>
+    <w:lsdException w:name="caption" w:uiPriority="35" w:qFormat="1"/>
+    <w:lsdException w:name="Title" w:semiHidden="0" w:uiPriority="10" w:unhideWhenUsed="0" w:qFormat="1"/>
+    <w:lsdException w:name="Default Paragraph Font" w:uiPriority="1"/>
+    <w:lsdException w:name="Subtitle" w:semiHidden="0" w:uiPriority="11" w:unhideWhenUsed="0" w:qFormat="1"/>
+    <w:lsdException w:name="Strong" w:semiHidden="0" w:uiPriority="22" w:unhideWhenUsed="0" w:qFormat="1"/>
+    <w:lsdException w:name="Emphasis" w:semiHidden="0" w:uiPriority="20" w:unhideWhenUsed="0" w:qFormat="1"/>
+    <w:lsdException w:name="Normal Table" w:semiHidden="0" w:unhideWhenUsed="0"/>
+    <w:lsdException w:name="Table Web 3" w:semiHidden="0" w:unhideWhenUsed="0"/>
+    <w:lsdException w:name="Table Grid" w:semiHidden="0" w:uiPriority="39" w:unhideWhenUsed="0"/>
+    <w:lsdException w:name="Table Theme" w:semiHidden="0" w:unhideWhenUsed="0"/>
+    <w:lsdException w:name="Note Level 1" w:semiHidden="0" w:unhideWhenUsed="0"/>
+    <w:lsdException w:name="Note Level 2" w:semiHidden="0" w:unhideWhenUsed="0"/>
+    <w:lsdException w:name="Note Level 3" w:semiHidden="0" w:unhideWhenUsed="0"/>
+    <w:lsdException w:name="Note Level 4" w:semiHidden="0" w:unhideWhenUsed="0"/>
+    <w:lsdException w:name="Note Level 5" w:semiHidden="0" w:unhideWhenUsed="0"/>
+    <w:lsdException w:name="Note Level 6" w:semiHidden="0" w:unhideWhenUsed="0"/>
+    <w:lsdException w:name="Note Level 7" w:semiHidden="0" w:unhideWhenUsed="0"/>
+    <w:lsdException w:name="Note Level 8" w:semiHidden="0" w:unhideWhenUsed="0"/>
+    <w:lsdException w:name="Note Level 9" w:semiHidden="0" w:unhideWhenUsed="0"/>
+    <w:lsdException w:name="Placeholder Text" w:unhideWhenUsed="0"/>
+    <w:lsdException w:name="No Spacing" w:semiHidden="0" w:uiPriority="1" w:unhideWhenUsed="0" w:qFormat="1"/>
+    <w:lsdException w:name="Light Shading" w:semiHidden="0" w:uiPriority="60" w:unhideWhenUsed="0"/>
+    <w:lsdException w:name="Light List" w:semiHidden="0" w:uiPriority="61" w:unhideWhenUsed="0"/>
+    <w:lsdException w:name="Light Grid" w:semiHidden="0" w:uiPriority="62" w:unhideWhenUsed="0"/>
+    <w:lsdException w:name="Medium Shading 1" w:semiHidden="0" w:uiPriority="63" w:unhideWhenUsed="0"/>
+    <w:lsdException w:name="Medium Shading 2" w:semiHidden="0" w:uiPriority="64" w:unhideWhenUsed="0"/>
+    <w:lsdException w:name="Medium List 1" w:semiHidden="0" w:uiPriority="65" w:unhideWhenUsed="0"/>
+    <w:lsdException w:name="Medium List 2" w:semiHidden="0" w:uiPriority="66" w:unhideWhenUsed="0"/>
+    <w:lsdException w:name="Medium Grid 1" w:semiHidden="0" w:uiPriority="67" w:unhideWhenUsed="0"/>
+    <w:lsdException w:name="Medium Grid 2" w:semiHidden="0" w:uiPriority="68" w:unhideWhenUsed="0"/>
+    <w:lsdException w:name="Medium Grid 3" w:semiHidden="0" w:uiPriority="69" w:unhideWhenUsed="0"/>
+    <w:lsdException w:name="Dark List" w:semiHidden="0" w:uiPriority="70" w:unhideWhenUsed="0"/>
+    <w:lsdException w:name="Colorful Shading" w:semiHidden="0" w:uiPriority="71" w:unhideWhenUsed="0"/>
+    <w:lsdException w:name="Colorful List" w:semiHidden="0" w:uiPriority="72" w:unhideWhenUsed="0"/>
+    <w:lsdException w:name="Colorful Grid" w:semiHidden="0" w:uiPriority="73" w:unhideWhenUsed="0"/>
+    <w:lsdException w:name="Light Shading Accent 1" w:semiHidden="0" w:uiPriority="60" w:unhideWhenUsed="0"/>
+    <w:lsdException w:name="Light List Accent 1" w:semiHidden="0" w:uiPriority="61" w:unhideWhenUsed="0"/>
+    <w:lsdException w:name="Light Grid Accent 1" w:semiHidden="0" w:uiPriority="62" w:unhideWhenUsed="0"/>
+    <w:lsdException w:name="Medium Shading 1 Accent 1" w:semiHidden="0" w:uiPriority="63" w:unhideWhenUsed="0"/>
+    <w:lsdException w:name="Medium Shading 2 Accent 1" w:semiHidden="0" w:uiPriority="64" w:unhideWhenUsed="0"/>
+    <w:lsdException w:name="Medium List 1 Accent 1" w:semiHidden="0" w:uiPriority="65" w:unhideWhenUsed="0"/>
+    <w:lsdException w:name="Revision" w:unhideWhenUsed="0"/>
+    <w:lsdException w:name="List Paragraph" w:semiHidden="0" w:uiPriority="34" w:unhideWhenUsed="0" w:qFormat="1"/>
+    <w:lsdException w:name="Quote" w:semiHidden="0" w:uiPriority="29" w:unhideWhenUsed="0" w:qFormat="1"/>
+    <w:lsdException w:name="Intense Quote" w:semiHidden="0" w:uiPriority="30" w:unhideWhenUsed="0" w:qFormat="1"/>
+    <w:lsdException w:name="Medium List 2 Accent 1" w:semiHidden="0" w:uiPriority="66" w:unhideWhenUsed="0"/>
+    <w:lsdException w:name="Medium Grid 1 Accent 1" w:semiHidden="0" w:uiPriority="67" w:unhideWhenUsed="0"/>
+    <w:lsdException w:name="Medium Grid 2 Accent 1" w:semiHidden="0" w:uiPriority="68" w:unhideWhenUsed="0"/>
+    <w:lsdException w:name="Medium Grid 3 Accent 1" w:semiHidden="0" w:uiPriority="69" w:unhideWhenUsed="0"/>
+    <w:lsdException w:name="Dark List Accent 1" w:semiHidden="0" w:uiPriority="70" w:unhideWhenUsed="0"/>
+    <w:lsdException w:name="Colorful Shading Accent 1" w:semiHidden="0" w:uiPriority="71" w:unhideWhenUsed="0"/>
+    <w:lsdException w:name="Colorful List Accent 1" w:semiHidden="0" w:uiPriority="72" w:unhideWhenUsed="0"/>
+    <w:lsdException w:name="Colorful Grid Accent 1" w:semiHidden="0" w:uiPriority="73" w:unhideWhenUsed="0"/>
+    <w:lsdException w:name="Light Shading Accent 2" w:semiHidden="0" w:uiPriority="60" w:unhideWhenUsed="0"/>
+    <w:lsdException w:name="Light List Accent 2" w:semiHidden="0" w:uiPriority="61" w:unhideWhenUsed="0"/>
+    <w:lsdException w:name="Light Grid Accent 2" w:semiHidden="0" w:uiPriority="62" w:unhideWhenUsed="0"/>
+    <w:lsdException w:name="Medium Shading 1 Accent 2" w:semiHidden="0" w:uiPriority="63" w:unhideWhenUsed="0"/>
+    <w:lsdException w:name="Medium Shading 2 Accent 2" w:semiHidden="0" w:uiPriority="64" w:unhideWhenUsed="0"/>
+    <w:lsdException w:name="Medium List 1 Accent 2" w:semiHidden="0" w:uiPriority="65" w:unhideWhenUsed="0"/>
+    <w:lsdException w:name="Medium List 2 Accent 2" w:semiHidden="0" w:uiPriority="66" w:unhideWhenUsed="0"/>
+    <w:lsdException w:name="Medium Grid 1 Accent 2" w:semiHidden="0" w:uiPriority="67" w:unhideWhenUsed="0"/>
+    <w:lsdException w:name="Medium Grid 2 Accent 2" w:semiHidden="0" w:uiPriority="68" w:unhideWhenUsed="0"/>
+    <w:lsdException w:name="Medium Grid 3 Accent 2" w:semiHidden="0" w:uiPriority="69" w:unhideWhenUsed="0"/>
+    <w:lsdException w:name="Dark List Accent 2" w:semiHidden="0" w:uiPriority="70" w:unhideWhenUsed="0"/>
+    <w:lsdException w:name="Colorful Shading Accent 2" w:semiHidden="0" w:uiPriority="71" w:unhideWhenUsed="0"/>
+    <w:lsdException w:name="Colorful List Accent 2" w:semiHidden="0" w:uiPriority="72" w:unhideWhenUsed="0"/>
+    <w:lsdException w:name="Colorful Grid Accent 2" w:semiHidden="0" w:uiPriority="73" w:unhideWhenUsed="0"/>
+    <w:lsdException w:name="Light Shading Accent 3" w:semiHidden="0" w:uiPriority="60" w:unhideWhenUsed="0"/>
+    <w:lsdException w:name="Light List Accent 3" w:semiHidden="0" w:uiPriority="61" w:unhideWhenUsed="0"/>
+    <w:lsdException w:name="Light Grid Accent 3" w:semiHidden="0" w:uiPriority="62" w:unhideWhenUsed="0"/>
+    <w:lsdException w:name="Medium Shading 1 Accent 3" w:semiHidden="0" w:uiPriority="63" w:unhideWhenUsed="0"/>
+    <w:lsdException w:name="Medium Shading 2 Accent 3" w:semiHidden="0" w:uiPriority="64" w:unhideWhenUsed="0"/>
+    <w:lsdException w:name="Medium List 1 Accent 3" w:semiHidden="0" w:uiPriority="65" w:unhideWhenUsed="0"/>
+    <w:lsdException w:name="Medium List 2 Accent 3" w:semiHidden="0" w:uiPriority="66" w:unhideWhenUsed="0"/>
+    <w:lsdException w:name="Medium Grid 1 Accent 3" w:semiHidden="0" w:uiPriority="67" w:unhideWhenUsed="0"/>
+    <w:lsdException w:name="Medium Grid 2 Accent 3" w:semiHidden="0" w:uiPriority="68" w:unhideWhenUsed="0"/>
+    <w:lsdException w:name="Medium Grid 3 Accent 3" w:semiHidden="0" w:uiPriority="69" w:unhideWhenUsed="0"/>
+    <w:lsdException w:name="Dark List Accent 3" w:semiHidden="0" w:uiPriority="70" w:unhideWhenUsed="0"/>
+    <w:lsdException w:name="Colorful Shading Accent 3" w:semiHidden="0" w:uiPriority="71" w:unhideWhenUsed="0"/>
+    <w:lsdException w:name="Colorful List Accent 3" w:semiHidden="0" w:uiPriority="72" w:unhideWhenUsed="0"/>
+    <w:lsdException w:name="Colorful Grid Accent 3" w:semiHidden="0" w:uiPriority="73" w:unhideWhenUsed="0"/>
+    <w:lsdException w:name="Light Shading Accent 4" w:semiHidden="0" w:uiPriority="60" w:unhideWhenUsed="0"/>
+    <w:lsdException w:name="Light List Accent 4" w:semiHidden="0" w:uiPriority="61" w:unhideWhenUsed="0"/>
+    <w:lsdException w:name="Light Grid Accent 4" w:semiHidden="0" w:uiPriority="62" w:unhideWhenUsed="0"/>
+    <w:lsdException w:name="Medium Shading 1 Accent 4" w:semiHidden="0" w:uiPriority="63" w:unhideWhenUsed="0"/>
+    <w:lsdException w:name="Medium Shading 2 Accent 4" w:semiHidden="0" w:uiPriority="64" w:unhideWhenUsed="0"/>
+    <w:lsdException w:name="Medium List 1 Accent 4" w:semiHidden="0" w:uiPriority="65" w:unhideWhenUsed="0"/>
+    <w:lsdException w:name="Medium List 2 Accent 4" w:semiHidden="0" w:uiPriority="66" w:unhideWhenUsed="0"/>
+    <w:lsdException w:name="Medium Grid 1 Accent 4" w:semiHidden="0" w:uiPriority="67" w:unhideWhenUsed="0"/>
+    <w:lsdException w:name="Medium Grid 2 Accent 4" w:semiHidden="0" w:uiPriority="68" w:unhideWhenUsed="0"/>
+    <w:lsdException w:name="Medium Grid 3 Accent 4" w:semiHidden="0" w:uiPriority="69" w:unhideWhenUsed="0"/>
+    <w:lsdException w:name="Dark List Accent 4" w:semiHidden="0" w:uiPriority="70" w:unhideWhenUsed="0"/>
+    <w:lsdException w:name="Colorful Shading Accent 4" w:semiHidden="0" w:uiPriority="71" w:unhideWhenUsed="0"/>
+    <w:lsdException w:name="Colorful List Accent 4" w:semiHidden="0" w:uiPriority="72" w:unhideWhenUsed="0"/>
+    <w:lsdException w:name="Colorful Grid Accent 4" w:semiHidden="0" w:uiPriority="73" w:unhideWhenUsed="0"/>
+    <w:lsdException w:name="Light Shading Accent 5" w:semiHidden="0" w:uiPriority="60" w:unhideWhenUsed="0"/>
+    <w:lsdException w:name="Light List Accent 5" w:semiHidden="0" w:uiPriority="61" w:unhideWhenUsed="0"/>
+    <w:lsdException w:name="Light Grid Accent 5" w:semiHidden="0" w:uiPriority="62" w:unhideWhenUsed="0"/>
+    <w:lsdException w:name="Medium Shading 1 Accent 5" w:semiHidden="0" w:uiPriority="63" w:unhideWhenUsed="0"/>
+    <w:lsdException w:name="Medium Shading 2 Accent 5" w:semiHidden="0" w:uiPriority="64" w:unhideWhenUsed="0"/>
+    <w:lsdException w:name="Medium List 1 Accent 5" w:semiHidden="0" w:uiPriority="65" w:unhideWhenUsed="0"/>
+    <w:lsdException w:name="Medium List 2 Accent 5" w:semiHidden="0" w:uiPriority="66" w:unhideWhenUsed="0"/>
+    <w:lsdException w:name="Medium Grid 1 Accent 5" w:semiHidden="0" w:uiPriority="67" w:unhideWhenUsed="0"/>
+    <w:lsdException w:name="Medium Grid 2 Accent 5" w:semiHidden="0" w:uiPriority="68" w:unhideWhenUsed="0"/>
+    <w:lsdException w:name="Medium Grid 3 Accent 5" w:semiHidden="0" w:uiPriority="69" w:unhideWhenUsed="0"/>
+    <w:lsdException w:name="Dark List Accent 5" w:semiHidden="0" w:uiPriority="70" w:unhideWhenUsed="0"/>
+    <w:lsdException w:name="Colorful Shading Accent 5" w:semiHidden="0" w:uiPriority="71" w:unhideWhenUsed="0"/>
+    <w:lsdException w:name="Colorful List Accent 5" w:semiHidden="0" w:uiPriority="72" w:unhideWhenUsed="0"/>
+    <w:lsdException w:name="Colorful Grid Accent 5" w:semiHidden="0" w:uiPriority="73" w:unhideWhenUsed="0"/>
+    <w:lsdException w:name="Light Shading Accent 6" w:semiHidden="0" w:uiPriority="60" w:unhideWhenUsed="0"/>
+    <w:lsdException w:name="Light List Accent 6" w:semiHidden="0" w:uiPriority="61" w:unhideWhenUsed="0"/>
+    <w:lsdException w:name="Light Grid Accent 6" w:semiHidden="0" w:uiPriority="62" w:unhideWhenUsed="0"/>
+    <w:lsdException w:name="Medium Shading 1 Accent 6" w:semiHidden="0" w:uiPriority="63" w:unhideWhenUsed="0"/>
+    <w:lsdException w:name="Medium Shading 2 Accent 6" w:semiHidden="0" w:uiPriority="64" w:unhideWhenUsed="0"/>
+    <w:lsdException w:name="Medium List 1 Accent 6" w:semiHidden="0" w:uiPriority="65" w:unhideWhenUsed="0"/>
+    <w:lsdException w:name="Medium List 2 Accent 6" w:semiHidden="0" w:uiPriority="66" w:unhideWhenUsed="0"/>
+    <w:lsdException w:name="Medium Grid 1 Accent 6" w:semiHidden="0" w:uiPriority="67" w:unhideWhenUsed="0"/>
+    <w:lsdException w:name="Medium Grid 2 Accent 6" w:semiHidden="0" w:uiPriority="68" w:unhideWhenUsed="0"/>
+    <w:lsdException w:name="Medium Grid 3 Accent 6" w:semiHidden="0" w:uiPriority="69" w:unhideWhenUsed="0"/>
+    <w:lsdException w:name="Dark List Accent 6" w:semiHidden="0" w:uiPriority="70" w:unhideWhenUsed="0"/>
+    <w:lsdException w:name="Colorful Shading Accent 6" w:semiHidden="0" w:uiPriority="71" w:unhideWhenUsed="0"/>
+    <w:lsdException w:name="Colorful List Accent 6" w:semiHidden="0" w:uiPriority="72" w:unhideWhenUsed="0"/>
+    <w:lsdException w:name="Colorful Grid Accent 6" w:semiHidden="0" w:uiPriority="73" w:unhideWhenUsed="0"/>
+    <w:lsdException w:name="Subtle Emphasis" w:semiHidden="0" w:uiPriority="19" w:unhideWhenUsed="0" w:qFormat="1"/>
+    <w:lsdException w:name="Intense Emphasis" w:semiHidden="0" w:uiPriority="21" w:unhideWhenUsed="0" w:qFormat="1"/>
+    <w:lsdException w:name="Subtle Reference" w:semiHidden="0" w:uiPriority="31" w:unhideWhenUsed="0" w:qFormat="1"/>
+    <w:lsdException w:name="Intense Reference" w:semiHidden="0" w:uiPriority="32" w:unhideWhenUsed="0" w:qFormat="1"/>
+    <w:lsdException w:name="Book Title" w:semiHidden="0" w:uiPriority="33" w:unhideWhenUsed="0" w:qFormat="1"/>
+    <w:lsdException w:name="Bibliography" w:uiPriority="37"/>
+    <w:lsdException w:name="TOC Heading" w:uiPriority="39" w:qFormat="1"/>
   </w:latentStyles>
   <w:style w:type="paragraph" w:default="1" w:styleId="Normal">
     <w:name w:val="Normal"/>
@@ -1385,7 +1326,7 @@
     </a:clrScheme>
     <a:fontScheme name="Office">
       <a:majorFont>
-        <a:latin typeface="Calibri Light" panose="020F0302020204030204"/>
+        <a:latin typeface="Calibri Light"/>
         <a:ea typeface=""/>
         <a:cs typeface=""/>
         <a:font script="Jpan" typeface="ＭＳ ゴシック"/>
@@ -1420,7 +1361,7 @@
         <a:font script="Geor" typeface="Sylfaen"/>
       </a:majorFont>
       <a:minorFont>
-        <a:latin typeface="Calibri" panose="020F0502020204030204"/>
+        <a:latin typeface="Calibri"/>
         <a:ea typeface=""/>
         <a:cs typeface=""/>
         <a:font script="Jpan" typeface="ＭＳ 明朝"/>
@@ -1597,7 +1538,7 @@
   <a:extraClrSchemeLst/>
   <a:extLst>
     <a:ext uri="{05A4C25C-085E-4340-85A3-A5531E510DB2}">
-      <thm15:themeFamily xmlns:thm15="http://schemas.microsoft.com/office/thememl/2012/main" name="Office Theme" id="{62F939B6-93AF-4DB8-9C6B-D6C7DFDC589F}" vid="{4A3C46E8-61CC-4603-A589-7422A47A8E4A}"/>
+      <thm15:themeFamily xmlns:thm15="http://schemas.microsoft.com/office/thememl/2012/main" xmlns="" name="Office Theme" id="{62F939B6-93AF-4DB8-9C6B-D6C7DFDC589F}" vid="{4A3C46E8-61CC-4603-A589-7422A47A8E4A}"/>
     </a:ext>
   </a:extLst>
 </a:theme>

</xml_diff>

<commit_message>
Updated notes to explain the hazard ratio.
</commit_message>
<xml_diff>
--- a/20161208-exercise-and-disease/reference/reference-data-notes.docx
+++ b/20161208-exercise-and-disease/reference/reference-data-notes.docx
@@ -100,10 +100,40 @@
         <w:rPr>
           <w:rFonts w:ascii="Calibri" w:hAnsi="Calibri" w:cs="Calibri"/>
           <w:color w:val="212121"/>
-          <w:sz w:val="22"/>
-          <w:szCs w:val="22"/>
-        </w:rPr>
-        <w:t>Risk of disease associated with physical inactivity is reported differently in different studies (odds ratio vs relative risk vs hazard ratio). Wherever possible, risk is reported as relative risk. Odds ratios have been converted to relative risk using the formula RR = OR / (1 – p + (p x OR)) where p is the risk in the control group.</w:t>
+        </w:rPr>
+        <w:t xml:space="preserve">Risk of disease associated with physical inactivity is reported differently in different studies (odds ratio </w:t>
+      </w:r>
+      <w:proofErr w:type="spellStart"/>
+      <w:r>
+        <w:rPr>
+          <w:rFonts w:ascii="Calibri" w:hAnsi="Calibri" w:cs="Calibri"/>
+          <w:color w:val="212121"/>
+        </w:rPr>
+        <w:t>vs</w:t>
+      </w:r>
+      <w:proofErr w:type="spellEnd"/>
+      <w:r>
+        <w:rPr>
+          <w:rFonts w:ascii="Calibri" w:hAnsi="Calibri" w:cs="Calibri"/>
+          <w:color w:val="212121"/>
+        </w:rPr>
+        <w:t xml:space="preserve"> relative risk </w:t>
+      </w:r>
+      <w:proofErr w:type="spellStart"/>
+      <w:r>
+        <w:rPr>
+          <w:rFonts w:ascii="Calibri" w:hAnsi="Calibri" w:cs="Calibri"/>
+          <w:color w:val="212121"/>
+        </w:rPr>
+        <w:t>vs</w:t>
+      </w:r>
+      <w:proofErr w:type="spellEnd"/>
+      <w:r>
+        <w:rPr>
+          <w:rFonts w:ascii="Calibri" w:hAnsi="Calibri" w:cs="Calibri"/>
+          <w:color w:val="212121"/>
+        </w:rPr>
+        <w:t xml:space="preserve"> hazard ratio). Wherever possible, risk is reported as relative risk, including converting odds ratios to relative risk using the formula RR = OR / (1 – p + (p x OR)) where p is the risk in the control group. To keep the language straightforward given the a general readership and audience, we have used the term “risk” when referring to relative risk, odds ratio and hazard ratio data.  </w:t>
       </w:r>
     </w:p>
     <w:p>
@@ -124,8 +154,6 @@
         <w:rPr>
           <w:rFonts w:ascii="Calibri" w:hAnsi="Calibri" w:cs="Calibri"/>
           <w:color w:val="212121"/>
-          <w:sz w:val="22"/>
-          <w:szCs w:val="22"/>
         </w:rPr>
         <w:t xml:space="preserve">For consistency, risks are presented in terms of risk associated with physical inactivity. Where the original study presented risk in terms of physical activity, the inverse risk is calculated using the formula </w:t>
       </w:r>
@@ -134,8 +162,6 @@
         <w:rPr>
           <w:rFonts w:ascii="Calibri" w:hAnsi="Calibri" w:cs="Calibri"/>
           <w:color w:val="212121"/>
-          <w:sz w:val="22"/>
-          <w:szCs w:val="22"/>
         </w:rPr>
         <w:t>Risk</w:t>
       </w:r>
@@ -143,8 +169,6 @@
         <w:rPr>
           <w:rFonts w:ascii="Calibri" w:hAnsi="Calibri" w:cs="Calibri"/>
           <w:color w:val="212121"/>
-          <w:sz w:val="22"/>
-          <w:szCs w:val="22"/>
           <w:vertAlign w:val="subscript"/>
         </w:rPr>
         <w:t>inactivity</w:t>
@@ -155,8 +179,6 @@
           <w:rStyle w:val="apple-converted-space"/>
           <w:rFonts w:ascii="Calibri" w:hAnsi="Calibri" w:cs="Calibri"/>
           <w:color w:val="212121"/>
-          <w:sz w:val="22"/>
-          <w:szCs w:val="22"/>
         </w:rPr>
         <w:t> </w:t>
       </w:r>
@@ -164,8 +186,6 @@
         <w:rPr>
           <w:rFonts w:ascii="Calibri" w:hAnsi="Calibri" w:cs="Calibri"/>
           <w:color w:val="212121"/>
-          <w:sz w:val="22"/>
-          <w:szCs w:val="22"/>
         </w:rPr>
         <w:t xml:space="preserve">= 1 / </w:t>
       </w:r>
@@ -174,8 +194,6 @@
         <w:rPr>
           <w:rFonts w:ascii="Calibri" w:hAnsi="Calibri" w:cs="Calibri"/>
           <w:color w:val="212121"/>
-          <w:sz w:val="22"/>
-          <w:szCs w:val="22"/>
         </w:rPr>
         <w:t>RR</w:t>
       </w:r>
@@ -183,8 +201,6 @@
         <w:rPr>
           <w:rFonts w:ascii="Calibri" w:hAnsi="Calibri" w:cs="Calibri"/>
           <w:color w:val="212121"/>
-          <w:sz w:val="22"/>
-          <w:szCs w:val="22"/>
           <w:vertAlign w:val="subscript"/>
         </w:rPr>
         <w:t>activity</w:t>
@@ -195,8 +211,6 @@
           <w:rStyle w:val="apple-converted-space"/>
           <w:rFonts w:ascii="Calibri" w:hAnsi="Calibri" w:cs="Calibri"/>
           <w:color w:val="212121"/>
-          <w:sz w:val="22"/>
-          <w:szCs w:val="22"/>
           <w:vertAlign w:val="subscript"/>
         </w:rPr>
         <w:t> </w:t>
@@ -205,8 +219,6 @@
         <w:rPr>
           <w:rFonts w:ascii="Calibri" w:hAnsi="Calibri" w:cs="Calibri"/>
           <w:color w:val="212121"/>
-          <w:sz w:val="22"/>
-          <w:szCs w:val="22"/>
         </w:rPr>
         <w:t> - 1</w:t>
       </w:r>
@@ -229,28 +241,45 @@
         <w:rPr>
           <w:rFonts w:ascii="Calibri" w:hAnsi="Calibri" w:cs="Calibri"/>
           <w:color w:val="212121"/>
-          <w:sz w:val="22"/>
-          <w:szCs w:val="22"/>
-        </w:rPr>
-        <w:t>Measurement o</w:t>
-      </w:r>
-      <w:bookmarkStart w:id="0" w:name="_GoBack"/>
-      <w:bookmarkEnd w:id="0"/>
-      <w:r>
-        <w:rPr>
-          <w:rFonts w:ascii="Calibri" w:hAnsi="Calibri" w:cs="Calibri"/>
-          <w:color w:val="212121"/>
-          <w:sz w:val="22"/>
-          <w:szCs w:val="22"/>
-        </w:rPr>
-        <w:t>f physical activity differs between studies. Also, the contrasts differ (e.g. comparing “high” vs “low” physical activity groups vs comparing the physical activity of the 90</w:t>
-      </w:r>
-      <w:r>
-        <w:rPr>
-          <w:rFonts w:ascii="Calibri" w:hAnsi="Calibri" w:cs="Calibri"/>
-          <w:color w:val="212121"/>
-          <w:sz w:val="22"/>
-          <w:szCs w:val="22"/>
+        </w:rPr>
+        <w:t xml:space="preserve">Measurement of physical activity differs between studies. Also, the contrasts differ (e.g. comparing “high” </w:t>
+      </w:r>
+      <w:proofErr w:type="spellStart"/>
+      <w:r>
+        <w:rPr>
+          <w:rFonts w:ascii="Calibri" w:hAnsi="Calibri" w:cs="Calibri"/>
+          <w:color w:val="212121"/>
+        </w:rPr>
+        <w:t>vs</w:t>
+      </w:r>
+      <w:proofErr w:type="spellEnd"/>
+      <w:r>
+        <w:rPr>
+          <w:rFonts w:ascii="Calibri" w:hAnsi="Calibri" w:cs="Calibri"/>
+          <w:color w:val="212121"/>
+        </w:rPr>
+        <w:t xml:space="preserve"> “low” physical activity groups </w:t>
+      </w:r>
+      <w:proofErr w:type="spellStart"/>
+      <w:r>
+        <w:rPr>
+          <w:rFonts w:ascii="Calibri" w:hAnsi="Calibri" w:cs="Calibri"/>
+          <w:color w:val="212121"/>
+        </w:rPr>
+        <w:t>vs</w:t>
+      </w:r>
+      <w:proofErr w:type="spellEnd"/>
+      <w:r>
+        <w:rPr>
+          <w:rFonts w:ascii="Calibri" w:hAnsi="Calibri" w:cs="Calibri"/>
+          <w:color w:val="212121"/>
+        </w:rPr>
+        <w:t xml:space="preserve"> comparing the physical activity of the 90</w:t>
+      </w:r>
+      <w:r>
+        <w:rPr>
+          <w:rFonts w:ascii="Calibri" w:hAnsi="Calibri" w:cs="Calibri"/>
+          <w:color w:val="212121"/>
           <w:vertAlign w:val="superscript"/>
         </w:rPr>
         <w:t>th</w:t>
@@ -259,17 +288,29 @@
         <w:rPr>
           <w:rFonts w:ascii="Calibri" w:hAnsi="Calibri" w:cs="Calibri"/>
           <w:color w:val="212121"/>
-          <w:sz w:val="22"/>
-          <w:szCs w:val="22"/>
-        </w:rPr>
-        <w:t xml:space="preserve"> percentile vs the 10</w:t>
-      </w:r>
-      <w:r>
-        <w:rPr>
-          <w:rFonts w:ascii="Calibri" w:hAnsi="Calibri" w:cs="Calibri"/>
-          <w:color w:val="212121"/>
-          <w:sz w:val="22"/>
-          <w:szCs w:val="22"/>
+        </w:rPr>
+        <w:t xml:space="preserve"> percentile </w:t>
+      </w:r>
+      <w:proofErr w:type="spellStart"/>
+      <w:r>
+        <w:rPr>
+          <w:rFonts w:ascii="Calibri" w:hAnsi="Calibri" w:cs="Calibri"/>
+          <w:color w:val="212121"/>
+        </w:rPr>
+        <w:t>vs</w:t>
+      </w:r>
+      <w:proofErr w:type="spellEnd"/>
+      <w:r>
+        <w:rPr>
+          <w:rFonts w:ascii="Calibri" w:hAnsi="Calibri" w:cs="Calibri"/>
+          <w:color w:val="212121"/>
+        </w:rPr>
+        <w:t xml:space="preserve"> the 10</w:t>
+      </w:r>
+      <w:r>
+        <w:rPr>
+          <w:rFonts w:ascii="Calibri" w:hAnsi="Calibri" w:cs="Calibri"/>
+          <w:color w:val="212121"/>
           <w:vertAlign w:val="superscript"/>
         </w:rPr>
         <w:t>th</w:t>
@@ -279,8 +320,6 @@
           <w:rStyle w:val="apple-converted-space"/>
           <w:rFonts w:ascii="Calibri" w:hAnsi="Calibri" w:cs="Calibri"/>
           <w:color w:val="212121"/>
-          <w:sz w:val="22"/>
-          <w:szCs w:val="22"/>
         </w:rPr>
         <w:t> </w:t>
       </w:r>
@@ -288,10 +327,24 @@
         <w:rPr>
           <w:rFonts w:ascii="Calibri" w:hAnsi="Calibri" w:cs="Calibri"/>
           <w:color w:val="212121"/>
-          <w:sz w:val="22"/>
-          <w:szCs w:val="22"/>
-        </w:rPr>
-        <w:t>percentile). Where multiple contrasts are available, we have used the data from the highest group vs the lowest.</w:t>
+        </w:rPr>
+        <w:t xml:space="preserve">percentile). Where multiple contrasts are available, we have used the data from the highest group </w:t>
+      </w:r>
+      <w:proofErr w:type="spellStart"/>
+      <w:r>
+        <w:rPr>
+          <w:rFonts w:ascii="Calibri" w:hAnsi="Calibri" w:cs="Calibri"/>
+          <w:color w:val="212121"/>
+        </w:rPr>
+        <w:t>vs</w:t>
+      </w:r>
+      <w:proofErr w:type="spellEnd"/>
+      <w:r>
+        <w:rPr>
+          <w:rFonts w:ascii="Calibri" w:hAnsi="Calibri" w:cs="Calibri"/>
+          <w:color w:val="212121"/>
+        </w:rPr>
+        <w:t xml:space="preserve"> the lowest.</w:t>
       </w:r>
     </w:p>
     <w:p>
@@ -312,8 +365,6 @@
         <w:rPr>
           <w:rFonts w:ascii="Calibri" w:hAnsi="Calibri" w:cs="Calibri"/>
           <w:color w:val="212121"/>
-          <w:sz w:val="22"/>
-          <w:szCs w:val="22"/>
         </w:rPr>
         <w:t xml:space="preserve">To provide context, we have cited the lifetime prevalence of each disease. However, lifetime prevalence is not applicable for certain conditions, such as happiness and general health. </w:t>
       </w:r>
@@ -336,19 +387,17 @@
         <w:rPr>
           <w:rFonts w:ascii="Calibri" w:hAnsi="Calibri" w:cs="Calibri"/>
           <w:color w:val="212121"/>
-          <w:sz w:val="22"/>
-          <w:szCs w:val="22"/>
         </w:rPr>
         <w:t>For many diseases, the lifetime prevalence differs for men and women. We have therefore presented the average lifetime prevalence, except in sex-specific diseases, such as prostate cancer.</w:t>
       </w:r>
     </w:p>
-    <w:p/>
     <w:p>
-      <w:r>
-        <w:t xml:space="preserve">Physical activity guidelines </w:t>
-      </w:r>
-      <w:r>
-        <w:t xml:space="preserve">recommend that people should get 150 to 300 minutes of moderate intensity physical activity (this means anything at the intensity of a brisk walk or above) or 75 to 150 minutes of vigorous physical activity (enough to make you breathe heavily and sweat) each week. For greatest benefit, your exercise routine should contain a variety of exercises including strengthening and aerobic activities as well as stretches. </w:t>
+      <w:bookmarkStart w:id="0" w:name="_GoBack"/>
+      <w:bookmarkEnd w:id="0"/>
+    </w:p>
+    <w:p>
+      <w:r>
+        <w:t xml:space="preserve">Physical activity guidelines recommend that people should get 150 to 300 minutes of moderate intensity physical activity (this means anything at the intensity of a brisk walk or above) or 75 to 150 minutes of vigorous physical activity (enough to make you breathe heavily and sweat) each week. For greatest benefit, your exercise routine should contain a variety of exercises including strengthening and aerobic activities as well as stretches. </w:t>
       </w:r>
     </w:p>
     <w:p>
@@ -1538,7 +1587,7 @@
   <a:extraClrSchemeLst/>
   <a:extLst>
     <a:ext uri="{05A4C25C-085E-4340-85A3-A5531E510DB2}">
-      <thm15:themeFamily xmlns:thm15="http://schemas.microsoft.com/office/thememl/2012/main" xmlns="" name="Office Theme" id="{62F939B6-93AF-4DB8-9C6B-D6C7DFDC589F}" vid="{4A3C46E8-61CC-4603-A589-7422A47A8E4A}"/>
+      <thm15:themeFamily xmlns="" xmlns:thm15="http://schemas.microsoft.com/office/thememl/2012/main" name="Office Theme" id="{62F939B6-93AF-4DB8-9C6B-D6C7DFDC589F}" vid="{4A3C46E8-61CC-4603-A589-7422A47A8E4A}"/>
     </a:ext>
   </a:extLst>
 </a:theme>

</xml_diff>